<commit_message>
Sprint 1 - ID's: 001, 002.
</commit_message>
<xml_diff>
--- a/artefatos/Escopo dev_tech.docx
+++ b/artefatos/Escopo dev_tech.docx
@@ -1,6 +1,6 @@
 
 <file path=word/document.xml><?xml version="1.0" encoding="utf-8"?>
-<w:document xmlns:wpc="http://schemas.microsoft.com/office/word/2010/wordprocessingCanvas" xmlns:mc="http://schemas.openxmlformats.org/markup-compatibility/2006" xmlns:o="urn:schemas-microsoft-com:office:office" xmlns:r="http://schemas.openxmlformats.org/officeDocument/2006/relationships" xmlns:m="http://schemas.openxmlformats.org/officeDocument/2006/math" xmlns:v="urn:schemas-microsoft-com:vml" xmlns:wp14="http://schemas.microsoft.com/office/word/2010/wordprocessingDrawing" xmlns:wp="http://schemas.openxmlformats.org/drawingml/2006/wordprocessingDrawing" xmlns:w10="urn:schemas-microsoft-com:office:word" xmlns:w="http://schemas.openxmlformats.org/wordprocessingml/2006/main" xmlns:w14="http://schemas.microsoft.com/office/word/2010/wordml" xmlns:wpg="http://schemas.microsoft.com/office/word/2010/wordprocessingGroup" xmlns:wpi="http://schemas.microsoft.com/office/word/2010/wordprocessingInk" xmlns:wne="http://schemas.microsoft.com/office/word/2006/wordml" xmlns:wps="http://schemas.microsoft.com/office/word/2010/wordprocessingShape" mc:Ignorable="w14 wp14">
+<w:document xmlns:wpc="http://schemas.microsoft.com/office/word/2010/wordprocessingCanvas" xmlns:mc="http://schemas.openxmlformats.org/markup-compatibility/2006" xmlns:o="urn:schemas-microsoft-com:office:office" xmlns:r="http://schemas.openxmlformats.org/officeDocument/2006/relationships" xmlns:m="http://schemas.openxmlformats.org/officeDocument/2006/math" xmlns:v="urn:schemas-microsoft-com:vml" xmlns:wp14="http://schemas.microsoft.com/office/word/2010/wordprocessingDrawing" xmlns:wp="http://schemas.openxmlformats.org/drawingml/2006/wordprocessingDrawing" xmlns:w10="urn:schemas-microsoft-com:office:word" xmlns:w="http://schemas.openxmlformats.org/wordprocessingml/2006/main" xmlns:w14="http://schemas.microsoft.com/office/word/2010/wordml" xmlns:w15="http://schemas.microsoft.com/office/word/2012/wordml" xmlns:wpg="http://schemas.microsoft.com/office/word/2010/wordprocessingGroup" xmlns:wpi="http://schemas.microsoft.com/office/word/2010/wordprocessingInk" xmlns:wne="http://schemas.microsoft.com/office/word/2006/wordml" xmlns:wps="http://schemas.microsoft.com/office/word/2010/wordprocessingShape" mc:Ignorable="w14 w15 wp14">
   <w:background w:color="FFFFFF"/>
   <w:body>
     <w:p>
@@ -19,11 +19,9 @@
       </w:pPr>
       <w:bookmarkStart w:id="1" w:name="_4ug3ljxw4g6z" w:colFirst="0" w:colLast="0"/>
       <w:bookmarkEnd w:id="1"/>
-      <w:proofErr w:type="gramStart"/>
       <w:r>
         <w:t>DevTech</w:t>
       </w:r>
-      <w:proofErr w:type="gramEnd"/>
     </w:p>
     <w:tbl>
       <w:tblPr>
@@ -223,23 +221,13 @@
                 <w:szCs w:val="20"/>
               </w:rPr>
             </w:pPr>
-            <w:proofErr w:type="spellStart"/>
             <w:r>
               <w:rPr>
                 <w:rFonts w:ascii="Arial" w:hAnsi="Arial" w:cs="Arial"/>
                 <w:sz w:val="20"/>
                 <w:szCs w:val="20"/>
               </w:rPr>
-              <w:t>Giovanne</w:t>
-            </w:r>
-            <w:proofErr w:type="spellEnd"/>
-            <w:r>
-              <w:rPr>
-                <w:rFonts w:ascii="Arial" w:hAnsi="Arial" w:cs="Arial"/>
-                <w:sz w:val="20"/>
-                <w:szCs w:val="20"/>
-              </w:rPr>
-              <w:t xml:space="preserve"> Brito Barbosa</w:t>
+              <w:t>Giovanne Brito Barbosa</w:t>
             </w:r>
             <w:r>
               <w:rPr>
@@ -419,18 +407,8 @@
                 <w:sz w:val="20"/>
                 <w:szCs w:val="20"/>
               </w:rPr>
-              <w:t xml:space="preserve">Gabriel Alves </w:t>
+              <w:t>Gabriel Alves Totonio</w:t>
             </w:r>
-            <w:proofErr w:type="spellStart"/>
-            <w:r>
-              <w:rPr>
-                <w:rFonts w:ascii="Arial" w:hAnsi="Arial" w:cs="Arial"/>
-                <w:sz w:val="20"/>
-                <w:szCs w:val="20"/>
-              </w:rPr>
-              <w:t>Totonio</w:t>
-            </w:r>
-            <w:proofErr w:type="spellEnd"/>
           </w:p>
         </w:tc>
         <w:tc>
@@ -1144,18 +1122,8 @@
                 <w:sz w:val="20"/>
                 <w:szCs w:val="20"/>
               </w:rPr>
-              <w:t>Aplicação para Salão de cabeleireiro (Sistema de agendamento, gerenciamento e controle do salão</w:t>
+              <w:t>Aplicação para Salão de cabeleireiro (Sistema de agendamento, gerenciamento e controle do salão)</w:t>
             </w:r>
-            <w:proofErr w:type="gramStart"/>
-            <w:r>
-              <w:rPr>
-                <w:rFonts w:ascii="Arial" w:hAnsi="Arial" w:cs="Arial"/>
-                <w:sz w:val="20"/>
-                <w:szCs w:val="20"/>
-              </w:rPr>
-              <w:t>)</w:t>
-            </w:r>
-            <w:proofErr w:type="gramEnd"/>
           </w:p>
         </w:tc>
       </w:tr>
@@ -1205,25 +1173,15 @@
           <w:sz w:val="28"/>
           <w:szCs w:val="20"/>
         </w:rPr>
-        <w:t xml:space="preserve"> </w:t>
-      </w:r>
-      <w:proofErr w:type="spellStart"/>
-      <w:r>
-        <w:rPr>
-          <w:rFonts w:ascii="Arial" w:hAnsi="Arial" w:cs="Arial"/>
-          <w:sz w:val="28"/>
-          <w:szCs w:val="20"/>
-        </w:rPr>
-        <w:t>Derick</w:t>
-      </w:r>
-      <w:proofErr w:type="spellEnd"/>
-      <w:r>
-        <w:rPr>
-          <w:rFonts w:ascii="Arial" w:hAnsi="Arial" w:cs="Arial"/>
-          <w:sz w:val="28"/>
-          <w:szCs w:val="20"/>
-        </w:rPr>
-        <w:t xml:space="preserve"> abriu seu salão unissex, localizado em São Paulo, zona leste</w:t>
+        <w:t xml:space="preserve"> Deri</w:t>
+      </w:r>
+      <w:r>
+        <w:rPr>
+          <w:rFonts w:ascii="Arial" w:hAnsi="Arial" w:cs="Arial"/>
+          <w:sz w:val="28"/>
+          <w:szCs w:val="20"/>
+        </w:rPr>
+        <w:t>k abriu seu salão unissex, localizado em São Paulo, zona leste</w:t>
       </w:r>
       <w:r>
         <w:rPr>
@@ -1271,43 +1229,7 @@
           <w:sz w:val="28"/>
           <w:szCs w:val="20"/>
         </w:rPr>
-        <w:t xml:space="preserve">. Desde então o salão </w:t>
-      </w:r>
-      <w:proofErr w:type="spellStart"/>
-      <w:r>
-        <w:rPr>
-          <w:rFonts w:ascii="Arial" w:hAnsi="Arial" w:cs="Arial"/>
-          <w:sz w:val="28"/>
-          <w:szCs w:val="20"/>
-        </w:rPr>
-        <w:t>Derik</w:t>
-      </w:r>
-      <w:proofErr w:type="spellEnd"/>
-      <w:r>
-        <w:rPr>
-          <w:rFonts w:ascii="Arial" w:hAnsi="Arial" w:cs="Arial"/>
-          <w:sz w:val="28"/>
-          <w:szCs w:val="20"/>
-        </w:rPr>
-        <w:t xml:space="preserve"> </w:t>
-      </w:r>
-      <w:proofErr w:type="spellStart"/>
-      <w:r>
-        <w:rPr>
-          <w:rFonts w:ascii="Arial" w:hAnsi="Arial" w:cs="Arial"/>
-          <w:sz w:val="28"/>
-          <w:szCs w:val="20"/>
-        </w:rPr>
-        <w:t>Hair</w:t>
-      </w:r>
-      <w:proofErr w:type="spellEnd"/>
-      <w:r>
-        <w:rPr>
-          <w:rFonts w:ascii="Arial" w:hAnsi="Arial" w:cs="Arial"/>
-          <w:sz w:val="28"/>
-          <w:szCs w:val="20"/>
-        </w:rPr>
-        <w:t xml:space="preserve"> </w:t>
+        <w:t xml:space="preserve">. Desde então o salão Derik Hair </w:t>
       </w:r>
       <w:r>
         <w:rPr>
@@ -1317,6 +1239,124 @@
         </w:rPr>
         <w:t>busca melhorias para que venha crescer mais no mercado.</w:t>
       </w:r>
+    </w:p>
+    <w:p>
+      <w:pPr>
+        <w:spacing w:before="120" w:after="120" w:line="360" w:lineRule="auto"/>
+        <w:ind w:firstLine="720"/>
+        <w:jc w:val="both"/>
+        <w:rPr>
+          <w:rFonts w:ascii="Arial" w:hAnsi="Arial" w:cs="Arial"/>
+          <w:sz w:val="28"/>
+          <w:szCs w:val="20"/>
+        </w:rPr>
+      </w:pPr>
+      <w:r>
+        <w:rPr>
+          <w:rFonts w:ascii="Arial" w:hAnsi="Arial" w:cs="Arial"/>
+          <w:sz w:val="28"/>
+          <w:szCs w:val="20"/>
+        </w:rPr>
+        <w:t>Atualmente, em média, o salão Derik Hair dispõe das seguintes variáveis mediante à custos/rentabilidade:</w:t>
+      </w:r>
+    </w:p>
+    <w:p>
+      <w:pPr>
+        <w:pStyle w:val="PargrafodaLista"/>
+        <w:numPr>
+          <w:ilvl w:val="0"/>
+          <w:numId w:val="12"/>
+        </w:numPr>
+        <w:spacing w:before="120" w:after="120" w:line="360" w:lineRule="auto"/>
+        <w:jc w:val="both"/>
+        <w:rPr>
+          <w:rFonts w:ascii="Arial" w:hAnsi="Arial" w:cs="Arial"/>
+          <w:sz w:val="28"/>
+          <w:szCs w:val="20"/>
+        </w:rPr>
+      </w:pPr>
+      <w:r>
+        <w:rPr>
+          <w:rFonts w:ascii="Arial" w:hAnsi="Arial" w:cs="Arial"/>
+          <w:sz w:val="28"/>
+          <w:szCs w:val="20"/>
+        </w:rPr>
+        <w:t>Receitas Totais: R$ 7.000,00;</w:t>
+      </w:r>
+    </w:p>
+    <w:p>
+      <w:pPr>
+        <w:pStyle w:val="PargrafodaLista"/>
+        <w:numPr>
+          <w:ilvl w:val="0"/>
+          <w:numId w:val="12"/>
+        </w:numPr>
+        <w:spacing w:before="120" w:after="120" w:line="360" w:lineRule="auto"/>
+        <w:jc w:val="both"/>
+        <w:rPr>
+          <w:rFonts w:ascii="Arial" w:hAnsi="Arial" w:cs="Arial"/>
+          <w:sz w:val="28"/>
+          <w:szCs w:val="20"/>
+        </w:rPr>
+      </w:pPr>
+      <w:r>
+        <w:rPr>
+          <w:rFonts w:ascii="Arial" w:hAnsi="Arial" w:cs="Arial"/>
+          <w:sz w:val="28"/>
+          <w:szCs w:val="20"/>
+        </w:rPr>
+        <w:t>Custos: R$ 3.200;</w:t>
+      </w:r>
+    </w:p>
+    <w:p>
+      <w:pPr>
+        <w:pStyle w:val="PargrafodaLista"/>
+        <w:numPr>
+          <w:ilvl w:val="0"/>
+          <w:numId w:val="12"/>
+        </w:numPr>
+        <w:spacing w:before="120" w:after="120" w:line="360" w:lineRule="auto"/>
+        <w:jc w:val="both"/>
+        <w:rPr>
+          <w:rFonts w:ascii="Arial" w:hAnsi="Arial" w:cs="Arial"/>
+          <w:sz w:val="28"/>
+          <w:szCs w:val="20"/>
+        </w:rPr>
+      </w:pPr>
+      <w:r>
+        <w:rPr>
+          <w:rFonts w:ascii="Arial" w:hAnsi="Arial" w:cs="Arial"/>
+          <w:sz w:val="28"/>
+          <w:szCs w:val="20"/>
+        </w:rPr>
+        <w:t>Lucro Bruto: R$ 3.800,00;</w:t>
+      </w:r>
+    </w:p>
+    <w:p>
+      <w:pPr>
+        <w:pStyle w:val="PargrafodaLista"/>
+        <w:numPr>
+          <w:ilvl w:val="0"/>
+          <w:numId w:val="12"/>
+        </w:numPr>
+        <w:spacing w:before="120" w:after="120" w:line="360" w:lineRule="auto"/>
+        <w:jc w:val="both"/>
+        <w:rPr>
+          <w:rFonts w:ascii="Arial" w:hAnsi="Arial" w:cs="Arial"/>
+          <w:sz w:val="28"/>
+          <w:szCs w:val="20"/>
+        </w:rPr>
+      </w:pPr>
+      <w:r>
+        <w:rPr>
+          <w:rFonts w:ascii="Arial" w:hAnsi="Arial" w:cs="Arial"/>
+          <w:sz w:val="28"/>
+          <w:szCs w:val="20"/>
+        </w:rPr>
+        <w:t>Margem de Lucro: 54%.</w:t>
+      </w:r>
+      <w:bookmarkStart w:id="2" w:name="_GoBack"/>
+      <w:bookmarkEnd w:id="2"/>
     </w:p>
     <w:p>
       <w:pPr>
@@ -1335,6 +1375,7 @@
           <w:sz w:val="28"/>
           <w:szCs w:val="20"/>
         </w:rPr>
+        <w:lastRenderedPageBreak/>
         <w:t>Com o passar dos anos, a agenda de clientes veio aumentando e co</w:t>
       </w:r>
       <w:r>
@@ -1467,7 +1508,6 @@
           <w:sz w:val="28"/>
           <w:szCs w:val="20"/>
         </w:rPr>
-        <w:lastRenderedPageBreak/>
         <w:t>A partir d</w:t>
       </w:r>
       <w:r>
@@ -1484,34 +1524,32 @@
           <w:sz w:val="28"/>
           <w:szCs w:val="20"/>
         </w:rPr>
+        <w:t xml:space="preserve"> Deri</w:t>
+      </w:r>
+      <w:r>
+        <w:rPr>
+          <w:rFonts w:ascii="Arial" w:hAnsi="Arial" w:cs="Arial"/>
+          <w:sz w:val="28"/>
+          <w:szCs w:val="20"/>
+        </w:rPr>
+        <w:t>k</w:t>
+      </w:r>
+      <w:r>
+        <w:rPr>
+          <w:rFonts w:ascii="Arial" w:hAnsi="Arial" w:cs="Arial"/>
+          <w:sz w:val="28"/>
+          <w:szCs w:val="20"/>
+        </w:rPr>
+        <w:t xml:space="preserve"> busca</w:t>
+      </w:r>
+      <w:r>
+        <w:rPr>
+          <w:rFonts w:ascii="Arial" w:hAnsi="Arial" w:cs="Arial"/>
+          <w:sz w:val="28"/>
+          <w:szCs w:val="20"/>
+        </w:rPr>
         <w:t xml:space="preserve"> </w:t>
       </w:r>
-      <w:proofErr w:type="spellStart"/>
-      <w:r>
-        <w:rPr>
-          <w:rFonts w:ascii="Arial" w:hAnsi="Arial" w:cs="Arial"/>
-          <w:sz w:val="28"/>
-          <w:szCs w:val="20"/>
-        </w:rPr>
-        <w:t>Derick</w:t>
-      </w:r>
-      <w:proofErr w:type="spellEnd"/>
-      <w:r>
-        <w:rPr>
-          <w:rFonts w:ascii="Arial" w:hAnsi="Arial" w:cs="Arial"/>
-          <w:sz w:val="28"/>
-          <w:szCs w:val="20"/>
-        </w:rPr>
-        <w:t xml:space="preserve"> busca</w:t>
-      </w:r>
-      <w:r>
-        <w:rPr>
-          <w:rFonts w:ascii="Arial" w:hAnsi="Arial" w:cs="Arial"/>
-          <w:sz w:val="28"/>
-          <w:szCs w:val="20"/>
-        </w:rPr>
-        <w:t xml:space="preserve"> </w:t>
-      </w:r>
       <w:r>
         <w:rPr>
           <w:rFonts w:ascii="Arial" w:hAnsi="Arial" w:cs="Arial"/>
@@ -1534,16 +1572,7 @@
           <w:sz w:val="28"/>
           <w:szCs w:val="20"/>
         </w:rPr>
-        <w:t xml:space="preserve"> </w:t>
-      </w:r>
-      <w:proofErr w:type="gramStart"/>
-      <w:r>
-        <w:rPr>
-          <w:rFonts w:ascii="Arial" w:hAnsi="Arial" w:cs="Arial"/>
-          <w:sz w:val="28"/>
-          <w:szCs w:val="20"/>
-        </w:rPr>
-        <w:t>i</w:t>
+        <w:t xml:space="preserve"> i</w:t>
       </w:r>
       <w:r>
         <w:rPr>
@@ -1561,7 +1590,6 @@
         </w:rPr>
         <w:t>ndo</w:t>
       </w:r>
-      <w:proofErr w:type="gramEnd"/>
       <w:r>
         <w:rPr>
           <w:rFonts w:ascii="Arial" w:hAnsi="Arial" w:cs="Arial"/>
@@ -1760,18 +1788,8 @@
           <w:sz w:val="28"/>
           <w:szCs w:val="20"/>
         </w:rPr>
-        <w:t xml:space="preserve">uma versão mobile, para garantir a praticidade e evitar que o </w:t>
-      </w:r>
-      <w:proofErr w:type="spellStart"/>
-      <w:r>
-        <w:rPr>
-          <w:rFonts w:ascii="Arial" w:hAnsi="Arial" w:cs="Arial"/>
-          <w:sz w:val="28"/>
-          <w:szCs w:val="20"/>
-        </w:rPr>
-        <w:t>stakeholder</w:t>
-      </w:r>
-      <w:proofErr w:type="spellEnd"/>
+        <w:t>uma versão mobile, para garantir a praticidade e evitar que o stakeholder</w:t>
+      </w:r>
       <w:r>
         <w:rPr>
           <w:rFonts w:ascii="Arial" w:hAnsi="Arial" w:cs="Arial"/>
@@ -1897,8 +1915,6 @@
         <w:t xml:space="preserve"> com um controle de entradas e saídas da verba arrecadada, diminua a frequência com que os produtos do salão se esgotem.</w:t>
       </w:r>
     </w:p>
-    <w:bookmarkStart w:id="2" w:name="_GoBack"/>
-    <w:bookmarkEnd w:id="2"/>
     <w:bookmarkStart w:id="3" w:name="_MON_1633689627"/>
     <w:bookmarkEnd w:id="3"/>
     <w:p>
@@ -1936,9 +1952,9 @@
             <o:lock v:ext="edit" aspectratio="t"/>
           </v:shapetype>
           <v:shape id="_x0000_i1025" type="#_x0000_t75" style="width:547.5pt;height:273pt" o:ole="">
-            <v:imagedata r:id="rId8" o:title=""/>
+            <v:imagedata r:id="rId7" o:title=""/>
           </v:shape>
-          <o:OLEObject Type="Embed" ProgID="Excel.Sheet.12" ShapeID="_x0000_i1025" DrawAspect="Content" ObjectID="_1635531805" r:id="rId9"/>
+          <o:OLEObject Type="Embed" ProgID="Excel.Sheet.12" ShapeID="_x0000_i1025" DrawAspect="Content" ObjectID="_1643382077" r:id="rId8"/>
         </w:object>
       </w:r>
     </w:p>
@@ -1958,26 +1974,7 @@
           <w:sz w:val="28"/>
           <w:szCs w:val="28"/>
         </w:rPr>
-        <w:lastRenderedPageBreak/>
-        <w:t xml:space="preserve">Como ideia inicial, a parte principal de nosso projeto será o </w:t>
-      </w:r>
-      <w:proofErr w:type="spellStart"/>
-      <w:r>
-        <w:rPr>
-          <w:rFonts w:ascii="Arial" w:hAnsi="Arial" w:cs="Arial"/>
-          <w:sz w:val="28"/>
-          <w:szCs w:val="28"/>
-        </w:rPr>
-        <w:t>app</w:t>
-      </w:r>
-      <w:proofErr w:type="spellEnd"/>
-      <w:r>
-        <w:rPr>
-          <w:rFonts w:ascii="Arial" w:hAnsi="Arial" w:cs="Arial"/>
-          <w:sz w:val="28"/>
-          <w:szCs w:val="28"/>
-        </w:rPr>
-        <w:t xml:space="preserve"> mobile, que conterá as seguintes características e funcionalidades:</w:t>
+        <w:t>Como ideia inicial, a parte principal de nosso projeto será o app mobile, que conterá as seguintes características e funcionalidades:</w:t>
       </w:r>
     </w:p>
     <w:p>
@@ -2112,25 +2109,7 @@
           <w:sz w:val="28"/>
           <w:szCs w:val="28"/>
         </w:rPr>
-        <w:t xml:space="preserve">Principais </w:t>
-      </w:r>
-      <w:proofErr w:type="spellStart"/>
-      <w:r>
-        <w:rPr>
-          <w:rFonts w:ascii="Arial" w:hAnsi="Arial" w:cs="Arial"/>
-          <w:sz w:val="28"/>
-          <w:szCs w:val="28"/>
-        </w:rPr>
-        <w:t>Stakeholders</w:t>
-      </w:r>
-      <w:proofErr w:type="spellEnd"/>
-      <w:r>
-        <w:rPr>
-          <w:rFonts w:ascii="Arial" w:hAnsi="Arial" w:cs="Arial"/>
-          <w:sz w:val="28"/>
-          <w:szCs w:val="28"/>
-        </w:rPr>
-        <w:t>:</w:t>
+        <w:t>Principais Stakeholders:</w:t>
       </w:r>
     </w:p>
     <w:p>
@@ -2277,7 +2256,7 @@
       </w:r>
     </w:p>
     <w:sectPr>
-      <w:footerReference w:type="default" r:id="rId10"/>
+      <w:footerReference w:type="default" r:id="rId9"/>
       <w:pgSz w:w="11906" w:h="16838"/>
       <w:pgMar w:top="850" w:right="1440" w:bottom="850" w:left="850" w:header="0" w:footer="720" w:gutter="0"/>
       <w:pgNumType w:start="1"/>
@@ -2288,7 +2267,7 @@
 </file>
 
 <file path=word/endnotes.xml><?xml version="1.0" encoding="utf-8"?>
-<w:endnotes xmlns:wpc="http://schemas.microsoft.com/office/word/2010/wordprocessingCanvas" xmlns:mc="http://schemas.openxmlformats.org/markup-compatibility/2006" xmlns:o="urn:schemas-microsoft-com:office:office" xmlns:r="http://schemas.openxmlformats.org/officeDocument/2006/relationships" xmlns:m="http://schemas.openxmlformats.org/officeDocument/2006/math" xmlns:v="urn:schemas-microsoft-com:vml" xmlns:wp14="http://schemas.microsoft.com/office/word/2010/wordprocessingDrawing" xmlns:wp="http://schemas.openxmlformats.org/drawingml/2006/wordprocessingDrawing" xmlns:w10="urn:schemas-microsoft-com:office:word" xmlns:w="http://schemas.openxmlformats.org/wordprocessingml/2006/main" xmlns:w14="http://schemas.microsoft.com/office/word/2010/wordml" xmlns:wpg="http://schemas.microsoft.com/office/word/2010/wordprocessingGroup" xmlns:wpi="http://schemas.microsoft.com/office/word/2010/wordprocessingInk" xmlns:wne="http://schemas.microsoft.com/office/word/2006/wordml" xmlns:wps="http://schemas.microsoft.com/office/word/2010/wordprocessingShape" mc:Ignorable="w14 wp14">
+<w:endnotes xmlns:wpc="http://schemas.microsoft.com/office/word/2010/wordprocessingCanvas" xmlns:mc="http://schemas.openxmlformats.org/markup-compatibility/2006" xmlns:o="urn:schemas-microsoft-com:office:office" xmlns:r="http://schemas.openxmlformats.org/officeDocument/2006/relationships" xmlns:m="http://schemas.openxmlformats.org/officeDocument/2006/math" xmlns:v="urn:schemas-microsoft-com:vml" xmlns:wp14="http://schemas.microsoft.com/office/word/2010/wordprocessingDrawing" xmlns:wp="http://schemas.openxmlformats.org/drawingml/2006/wordprocessingDrawing" xmlns:w10="urn:schemas-microsoft-com:office:word" xmlns:w="http://schemas.openxmlformats.org/wordprocessingml/2006/main" xmlns:w14="http://schemas.microsoft.com/office/word/2010/wordml" xmlns:w15="http://schemas.microsoft.com/office/word/2012/wordml" xmlns:wpg="http://schemas.microsoft.com/office/word/2010/wordprocessingGroup" xmlns:wpi="http://schemas.microsoft.com/office/word/2010/wordprocessingInk" xmlns:wne="http://schemas.microsoft.com/office/word/2006/wordml" xmlns:wps="http://schemas.microsoft.com/office/word/2010/wordprocessingShape" mc:Ignorable="w14 w15 wp14">
   <w:endnote w:type="separator" w:id="-1">
     <w:p>
       <w:r>
@@ -2307,7 +2286,7 @@
 </file>
 
 <file path=word/footer1.xml><?xml version="1.0" encoding="utf-8"?>
-<w:ftr xmlns:wpc="http://schemas.microsoft.com/office/word/2010/wordprocessingCanvas" xmlns:mc="http://schemas.openxmlformats.org/markup-compatibility/2006" xmlns:o="urn:schemas-microsoft-com:office:office" xmlns:r="http://schemas.openxmlformats.org/officeDocument/2006/relationships" xmlns:m="http://schemas.openxmlformats.org/officeDocument/2006/math" xmlns:v="urn:schemas-microsoft-com:vml" xmlns:wp14="http://schemas.microsoft.com/office/word/2010/wordprocessingDrawing" xmlns:wp="http://schemas.openxmlformats.org/drawingml/2006/wordprocessingDrawing" xmlns:w10="urn:schemas-microsoft-com:office:word" xmlns:w="http://schemas.openxmlformats.org/wordprocessingml/2006/main" xmlns:w14="http://schemas.microsoft.com/office/word/2010/wordml" xmlns:wpg="http://schemas.microsoft.com/office/word/2010/wordprocessingGroup" xmlns:wpi="http://schemas.microsoft.com/office/word/2010/wordprocessingInk" xmlns:wne="http://schemas.microsoft.com/office/word/2006/wordml" xmlns:wps="http://schemas.microsoft.com/office/word/2010/wordprocessingShape" mc:Ignorable="w14 wp14">
+<w:ftr xmlns:wpc="http://schemas.microsoft.com/office/word/2010/wordprocessingCanvas" xmlns:mc="http://schemas.openxmlformats.org/markup-compatibility/2006" xmlns:o="urn:schemas-microsoft-com:office:office" xmlns:r="http://schemas.openxmlformats.org/officeDocument/2006/relationships" xmlns:m="http://schemas.openxmlformats.org/officeDocument/2006/math" xmlns:v="urn:schemas-microsoft-com:vml" xmlns:wp14="http://schemas.microsoft.com/office/word/2010/wordprocessingDrawing" xmlns:wp="http://schemas.openxmlformats.org/drawingml/2006/wordprocessingDrawing" xmlns:w10="urn:schemas-microsoft-com:office:word" xmlns:w="http://schemas.openxmlformats.org/wordprocessingml/2006/main" xmlns:w14="http://schemas.microsoft.com/office/word/2010/wordml" xmlns:w15="http://schemas.microsoft.com/office/word/2012/wordml" xmlns:wpg="http://schemas.microsoft.com/office/word/2010/wordprocessingGroup" xmlns:wpi="http://schemas.microsoft.com/office/word/2010/wordprocessingInk" xmlns:wne="http://schemas.microsoft.com/office/word/2006/wordml" xmlns:wps="http://schemas.microsoft.com/office/word/2010/wordprocessingShape" mc:Ignorable="w14 w15 wp14">
   <w:sdt>
     <w:sdtPr>
       <w:id w:val="-454407812"/>
@@ -2339,7 +2318,7 @@
           <w:rPr>
             <w:noProof/>
           </w:rPr>
-          <w:t>3</w:t>
+          <w:t>1</w:t>
         </w:r>
         <w:r>
           <w:fldChar w:fldCharType="end"/>
@@ -2356,7 +2335,7 @@
 </file>
 
 <file path=word/footnotes.xml><?xml version="1.0" encoding="utf-8"?>
-<w:footnotes xmlns:wpc="http://schemas.microsoft.com/office/word/2010/wordprocessingCanvas" xmlns:mc="http://schemas.openxmlformats.org/markup-compatibility/2006" xmlns:o="urn:schemas-microsoft-com:office:office" xmlns:r="http://schemas.openxmlformats.org/officeDocument/2006/relationships" xmlns:m="http://schemas.openxmlformats.org/officeDocument/2006/math" xmlns:v="urn:schemas-microsoft-com:vml" xmlns:wp14="http://schemas.microsoft.com/office/word/2010/wordprocessingDrawing" xmlns:wp="http://schemas.openxmlformats.org/drawingml/2006/wordprocessingDrawing" xmlns:w10="urn:schemas-microsoft-com:office:word" xmlns:w="http://schemas.openxmlformats.org/wordprocessingml/2006/main" xmlns:w14="http://schemas.microsoft.com/office/word/2010/wordml" xmlns:wpg="http://schemas.microsoft.com/office/word/2010/wordprocessingGroup" xmlns:wpi="http://schemas.microsoft.com/office/word/2010/wordprocessingInk" xmlns:wne="http://schemas.microsoft.com/office/word/2006/wordml" xmlns:wps="http://schemas.microsoft.com/office/word/2010/wordprocessingShape" mc:Ignorable="w14 wp14">
+<w:footnotes xmlns:wpc="http://schemas.microsoft.com/office/word/2010/wordprocessingCanvas" xmlns:mc="http://schemas.openxmlformats.org/markup-compatibility/2006" xmlns:o="urn:schemas-microsoft-com:office:office" xmlns:r="http://schemas.openxmlformats.org/officeDocument/2006/relationships" xmlns:m="http://schemas.openxmlformats.org/officeDocument/2006/math" xmlns:v="urn:schemas-microsoft-com:vml" xmlns:wp14="http://schemas.microsoft.com/office/word/2010/wordprocessingDrawing" xmlns:wp="http://schemas.openxmlformats.org/drawingml/2006/wordprocessingDrawing" xmlns:w10="urn:schemas-microsoft-com:office:word" xmlns:w="http://schemas.openxmlformats.org/wordprocessingml/2006/main" xmlns:w14="http://schemas.microsoft.com/office/word/2010/wordml" xmlns:w15="http://schemas.microsoft.com/office/word/2012/wordml" xmlns:wpg="http://schemas.microsoft.com/office/word/2010/wordprocessingGroup" xmlns:wpi="http://schemas.microsoft.com/office/word/2010/wordprocessingInk" xmlns:wne="http://schemas.microsoft.com/office/word/2006/wordml" xmlns:wps="http://schemas.microsoft.com/office/word/2010/wordprocessingShape" mc:Ignorable="w14 w15 wp14">
   <w:footnote w:type="separator" w:id="-1">
     <w:p>
       <w:r>
@@ -2375,8 +2354,8 @@
 </file>
 
 <file path=word/numbering.xml><?xml version="1.0" encoding="utf-8"?>
-<w:numbering xmlns:wpc="http://schemas.microsoft.com/office/word/2010/wordprocessingCanvas" xmlns:mc="http://schemas.openxmlformats.org/markup-compatibility/2006" xmlns:o="urn:schemas-microsoft-com:office:office" xmlns:r="http://schemas.openxmlformats.org/officeDocument/2006/relationships" xmlns:m="http://schemas.openxmlformats.org/officeDocument/2006/math" xmlns:v="urn:schemas-microsoft-com:vml" xmlns:wp14="http://schemas.microsoft.com/office/word/2010/wordprocessingDrawing" xmlns:wp="http://schemas.openxmlformats.org/drawingml/2006/wordprocessingDrawing" xmlns:w10="urn:schemas-microsoft-com:office:word" xmlns:w="http://schemas.openxmlformats.org/wordprocessingml/2006/main" xmlns:w14="http://schemas.microsoft.com/office/word/2010/wordml" xmlns:wpg="http://schemas.microsoft.com/office/word/2010/wordprocessingGroup" xmlns:wpi="http://schemas.microsoft.com/office/word/2010/wordprocessingInk" xmlns:wne="http://schemas.microsoft.com/office/word/2006/wordml" xmlns:wps="http://schemas.microsoft.com/office/word/2010/wordprocessingShape" mc:Ignorable="w14 wp14">
-  <w:abstractNum w:abstractNumId="0">
+<w:numbering xmlns:wpc="http://schemas.microsoft.com/office/word/2010/wordprocessingCanvas" xmlns:mc="http://schemas.openxmlformats.org/markup-compatibility/2006" xmlns:o="urn:schemas-microsoft-com:office:office" xmlns:r="http://schemas.openxmlformats.org/officeDocument/2006/relationships" xmlns:m="http://schemas.openxmlformats.org/officeDocument/2006/math" xmlns:v="urn:schemas-microsoft-com:vml" xmlns:wp14="http://schemas.microsoft.com/office/word/2010/wordprocessingDrawing" xmlns:wp="http://schemas.openxmlformats.org/drawingml/2006/wordprocessingDrawing" xmlns:w10="urn:schemas-microsoft-com:office:word" xmlns:w="http://schemas.openxmlformats.org/wordprocessingml/2006/main" xmlns:w14="http://schemas.microsoft.com/office/word/2010/wordml" xmlns:w15="http://schemas.microsoft.com/office/word/2012/wordml" xmlns:wpg="http://schemas.microsoft.com/office/word/2010/wordprocessingGroup" xmlns:wpi="http://schemas.microsoft.com/office/word/2010/wordprocessingInk" xmlns:wne="http://schemas.microsoft.com/office/word/2006/wordml" xmlns:wps="http://schemas.microsoft.com/office/word/2010/wordprocessingShape" mc:Ignorable="w14 w15 wp14">
+  <w:abstractNum w:abstractNumId="0" w15:restartNumberingAfterBreak="0">
     <w:nsid w:val="0D48380D"/>
     <w:multiLevelType w:val="multilevel"/>
     <w:tmpl w:val="380C9C96"/>
@@ -2525,7 +2504,7 @@
       </w:rPr>
     </w:lvl>
   </w:abstractNum>
-  <w:abstractNum w:abstractNumId="1">
+  <w:abstractNum w:abstractNumId="1" w15:restartNumberingAfterBreak="0">
     <w:nsid w:val="113F51A2"/>
     <w:multiLevelType w:val="multilevel"/>
     <w:tmpl w:val="0408FF34"/>
@@ -2638,7 +2617,7 @@
       </w:rPr>
     </w:lvl>
   </w:abstractNum>
-  <w:abstractNum w:abstractNumId="2">
+  <w:abstractNum w:abstractNumId="2" w15:restartNumberingAfterBreak="0">
     <w:nsid w:val="14D560D0"/>
     <w:multiLevelType w:val="hybridMultilevel"/>
     <w:tmpl w:val="96EA26B0"/>
@@ -2751,7 +2730,120 @@
       </w:rPr>
     </w:lvl>
   </w:abstractNum>
-  <w:abstractNum w:abstractNumId="3">
+  <w:abstractNum w:abstractNumId="3" w15:restartNumberingAfterBreak="0">
+    <w:nsid w:val="19D82371"/>
+    <w:multiLevelType w:val="hybridMultilevel"/>
+    <w:tmpl w:val="AB5C920E"/>
+    <w:lvl w:ilvl="0" w:tplc="04160001">
+      <w:start w:val="1"/>
+      <w:numFmt w:val="bullet"/>
+      <w:lvlText w:val=""/>
+      <w:lvlJc w:val="left"/>
+      <w:pPr>
+        <w:ind w:left="1440" w:hanging="360"/>
+      </w:pPr>
+      <w:rPr>
+        <w:rFonts w:ascii="Symbol" w:hAnsi="Symbol" w:hint="default"/>
+      </w:rPr>
+    </w:lvl>
+    <w:lvl w:ilvl="1" w:tplc="04160003" w:tentative="1">
+      <w:start w:val="1"/>
+      <w:numFmt w:val="bullet"/>
+      <w:lvlText w:val="o"/>
+      <w:lvlJc w:val="left"/>
+      <w:pPr>
+        <w:ind w:left="2160" w:hanging="360"/>
+      </w:pPr>
+      <w:rPr>
+        <w:rFonts w:ascii="Courier New" w:hAnsi="Courier New" w:cs="Courier New" w:hint="default"/>
+      </w:rPr>
+    </w:lvl>
+    <w:lvl w:ilvl="2" w:tplc="04160005" w:tentative="1">
+      <w:start w:val="1"/>
+      <w:numFmt w:val="bullet"/>
+      <w:lvlText w:val=""/>
+      <w:lvlJc w:val="left"/>
+      <w:pPr>
+        <w:ind w:left="2880" w:hanging="360"/>
+      </w:pPr>
+      <w:rPr>
+        <w:rFonts w:ascii="Wingdings" w:hAnsi="Wingdings" w:hint="default"/>
+      </w:rPr>
+    </w:lvl>
+    <w:lvl w:ilvl="3" w:tplc="04160001" w:tentative="1">
+      <w:start w:val="1"/>
+      <w:numFmt w:val="bullet"/>
+      <w:lvlText w:val=""/>
+      <w:lvlJc w:val="left"/>
+      <w:pPr>
+        <w:ind w:left="3600" w:hanging="360"/>
+      </w:pPr>
+      <w:rPr>
+        <w:rFonts w:ascii="Symbol" w:hAnsi="Symbol" w:hint="default"/>
+      </w:rPr>
+    </w:lvl>
+    <w:lvl w:ilvl="4" w:tplc="04160003" w:tentative="1">
+      <w:start w:val="1"/>
+      <w:numFmt w:val="bullet"/>
+      <w:lvlText w:val="o"/>
+      <w:lvlJc w:val="left"/>
+      <w:pPr>
+        <w:ind w:left="4320" w:hanging="360"/>
+      </w:pPr>
+      <w:rPr>
+        <w:rFonts w:ascii="Courier New" w:hAnsi="Courier New" w:cs="Courier New" w:hint="default"/>
+      </w:rPr>
+    </w:lvl>
+    <w:lvl w:ilvl="5" w:tplc="04160005" w:tentative="1">
+      <w:start w:val="1"/>
+      <w:numFmt w:val="bullet"/>
+      <w:lvlText w:val=""/>
+      <w:lvlJc w:val="left"/>
+      <w:pPr>
+        <w:ind w:left="5040" w:hanging="360"/>
+      </w:pPr>
+      <w:rPr>
+        <w:rFonts w:ascii="Wingdings" w:hAnsi="Wingdings" w:hint="default"/>
+      </w:rPr>
+    </w:lvl>
+    <w:lvl w:ilvl="6" w:tplc="04160001" w:tentative="1">
+      <w:start w:val="1"/>
+      <w:numFmt w:val="bullet"/>
+      <w:lvlText w:val=""/>
+      <w:lvlJc w:val="left"/>
+      <w:pPr>
+        <w:ind w:left="5760" w:hanging="360"/>
+      </w:pPr>
+      <w:rPr>
+        <w:rFonts w:ascii="Symbol" w:hAnsi="Symbol" w:hint="default"/>
+      </w:rPr>
+    </w:lvl>
+    <w:lvl w:ilvl="7" w:tplc="04160003" w:tentative="1">
+      <w:start w:val="1"/>
+      <w:numFmt w:val="bullet"/>
+      <w:lvlText w:val="o"/>
+      <w:lvlJc w:val="left"/>
+      <w:pPr>
+        <w:ind w:left="6480" w:hanging="360"/>
+      </w:pPr>
+      <w:rPr>
+        <w:rFonts w:ascii="Courier New" w:hAnsi="Courier New" w:cs="Courier New" w:hint="default"/>
+      </w:rPr>
+    </w:lvl>
+    <w:lvl w:ilvl="8" w:tplc="04160005" w:tentative="1">
+      <w:start w:val="1"/>
+      <w:numFmt w:val="bullet"/>
+      <w:lvlText w:val=""/>
+      <w:lvlJc w:val="left"/>
+      <w:pPr>
+        <w:ind w:left="7200" w:hanging="360"/>
+      </w:pPr>
+      <w:rPr>
+        <w:rFonts w:ascii="Wingdings" w:hAnsi="Wingdings" w:hint="default"/>
+      </w:rPr>
+    </w:lvl>
+  </w:abstractNum>
+  <w:abstractNum w:abstractNumId="4" w15:restartNumberingAfterBreak="0">
     <w:nsid w:val="232F03D6"/>
     <w:multiLevelType w:val="hybridMultilevel"/>
     <w:tmpl w:val="BBFADAE0"/>
@@ -2864,7 +2956,7 @@
       </w:rPr>
     </w:lvl>
   </w:abstractNum>
-  <w:abstractNum w:abstractNumId="4">
+  <w:abstractNum w:abstractNumId="5" w15:restartNumberingAfterBreak="0">
     <w:nsid w:val="3AD82C0B"/>
     <w:multiLevelType w:val="hybridMultilevel"/>
     <w:tmpl w:val="BE8A320C"/>
@@ -2977,7 +3069,7 @@
       </w:rPr>
     </w:lvl>
   </w:abstractNum>
-  <w:abstractNum w:abstractNumId="5">
+  <w:abstractNum w:abstractNumId="6" w15:restartNumberingAfterBreak="0">
     <w:nsid w:val="400C5C07"/>
     <w:multiLevelType w:val="multilevel"/>
     <w:tmpl w:val="921E22C4"/>
@@ -3126,7 +3218,7 @@
       </w:rPr>
     </w:lvl>
   </w:abstractNum>
-  <w:abstractNum w:abstractNumId="6">
+  <w:abstractNum w:abstractNumId="7" w15:restartNumberingAfterBreak="0">
     <w:nsid w:val="50F33F01"/>
     <w:multiLevelType w:val="multilevel"/>
     <w:tmpl w:val="70F24BE0"/>
@@ -3239,7 +3331,7 @@
       </w:rPr>
     </w:lvl>
   </w:abstractNum>
-  <w:abstractNum w:abstractNumId="7">
+  <w:abstractNum w:abstractNumId="8" w15:restartNumberingAfterBreak="0">
     <w:nsid w:val="55F67F78"/>
     <w:multiLevelType w:val="multilevel"/>
     <w:tmpl w:val="F9B8BDEE"/>
@@ -3388,7 +3480,7 @@
       </w:rPr>
     </w:lvl>
   </w:abstractNum>
-  <w:abstractNum w:abstractNumId="8">
+  <w:abstractNum w:abstractNumId="9" w15:restartNumberingAfterBreak="0">
     <w:nsid w:val="71314730"/>
     <w:multiLevelType w:val="multilevel"/>
     <w:tmpl w:val="5A2257FE"/>
@@ -3537,7 +3629,7 @@
       </w:rPr>
     </w:lvl>
   </w:abstractNum>
-  <w:abstractNum w:abstractNumId="9">
+  <w:abstractNum w:abstractNumId="10" w15:restartNumberingAfterBreak="0">
     <w:nsid w:val="71E1176F"/>
     <w:multiLevelType w:val="hybridMultilevel"/>
     <w:tmpl w:val="BF26A328"/>
@@ -3650,7 +3742,7 @@
       </w:rPr>
     </w:lvl>
   </w:abstractNum>
-  <w:abstractNum w:abstractNumId="10">
+  <w:abstractNum w:abstractNumId="11" w15:restartNumberingAfterBreak="0">
     <w:nsid w:val="7B606104"/>
     <w:multiLevelType w:val="multilevel"/>
     <w:tmpl w:val="2F34274A"/>
@@ -3764,43 +3856,46 @@
     </w:lvl>
   </w:abstractNum>
   <w:num w:numId="1">
-    <w:abstractNumId w:val="10"/>
+    <w:abstractNumId w:val="11"/>
   </w:num>
   <w:num w:numId="2">
-    <w:abstractNumId w:val="6"/>
+    <w:abstractNumId w:val="7"/>
   </w:num>
   <w:num w:numId="3">
     <w:abstractNumId w:val="1"/>
   </w:num>
   <w:num w:numId="4">
-    <w:abstractNumId w:val="5"/>
+    <w:abstractNumId w:val="6"/>
   </w:num>
   <w:num w:numId="5">
-    <w:abstractNumId w:val="7"/>
+    <w:abstractNumId w:val="8"/>
   </w:num>
   <w:num w:numId="6">
-    <w:abstractNumId w:val="8"/>
+    <w:abstractNumId w:val="9"/>
   </w:num>
   <w:num w:numId="7">
     <w:abstractNumId w:val="0"/>
   </w:num>
   <w:num w:numId="8">
-    <w:abstractNumId w:val="9"/>
+    <w:abstractNumId w:val="10"/>
   </w:num>
   <w:num w:numId="9">
-    <w:abstractNumId w:val="4"/>
+    <w:abstractNumId w:val="5"/>
   </w:num>
   <w:num w:numId="10">
-    <w:abstractNumId w:val="3"/>
+    <w:abstractNumId w:val="4"/>
   </w:num>
   <w:num w:numId="11">
     <w:abstractNumId w:val="2"/>
+  </w:num>
+  <w:num w:numId="12">
+    <w:abstractNumId w:val="3"/>
   </w:num>
 </w:numbering>
 </file>
 
 <file path=word/styles.xml><?xml version="1.0" encoding="utf-8"?>
-<w:styles xmlns:mc="http://schemas.openxmlformats.org/markup-compatibility/2006" xmlns:r="http://schemas.openxmlformats.org/officeDocument/2006/relationships" xmlns:w="http://schemas.openxmlformats.org/wordprocessingml/2006/main" xmlns:w14="http://schemas.microsoft.com/office/word/2010/wordml" mc:Ignorable="w14">
+<w:styles xmlns:mc="http://schemas.openxmlformats.org/markup-compatibility/2006" xmlns:r="http://schemas.openxmlformats.org/officeDocument/2006/relationships" xmlns:w="http://schemas.openxmlformats.org/wordprocessingml/2006/main" xmlns:w14="http://schemas.microsoft.com/office/word/2010/wordml" xmlns:w15="http://schemas.microsoft.com/office/word/2012/wordml" mc:Ignorable="w14 w15">
   <w:docDefaults>
     <w:rPrDefault>
       <w:rPr>
@@ -3816,144 +3911,378 @@
       </w:pPr>
     </w:pPrDefault>
   </w:docDefaults>
-  <w:latentStyles w:defLockedState="0" w:defUIPriority="99" w:defSemiHidden="1" w:defUnhideWhenUsed="1" w:defQFormat="0" w:count="267">
-    <w:lsdException w:name="Normal" w:semiHidden="0" w:uiPriority="0" w:unhideWhenUsed="0" w:qFormat="1"/>
-    <w:lsdException w:name="heading 1" w:semiHidden="0" w:uiPriority="9" w:unhideWhenUsed="0" w:qFormat="1"/>
-    <w:lsdException w:name="heading 2" w:uiPriority="9" w:qFormat="1"/>
-    <w:lsdException w:name="heading 3" w:uiPriority="9" w:qFormat="1"/>
-    <w:lsdException w:name="heading 4" w:uiPriority="9" w:qFormat="1"/>
-    <w:lsdException w:name="heading 5" w:uiPriority="9" w:qFormat="1"/>
-    <w:lsdException w:name="heading 6" w:uiPriority="9" w:qFormat="1"/>
-    <w:lsdException w:name="heading 7" w:uiPriority="9" w:qFormat="1"/>
-    <w:lsdException w:name="heading 8" w:uiPriority="9" w:qFormat="1"/>
-    <w:lsdException w:name="heading 9" w:uiPriority="9" w:qFormat="1"/>
-    <w:lsdException w:name="toc 1" w:uiPriority="39"/>
-    <w:lsdException w:name="toc 2" w:uiPriority="39"/>
-    <w:lsdException w:name="toc 3" w:uiPriority="39"/>
-    <w:lsdException w:name="toc 4" w:uiPriority="39"/>
-    <w:lsdException w:name="toc 5" w:uiPriority="39"/>
-    <w:lsdException w:name="toc 6" w:uiPriority="39"/>
-    <w:lsdException w:name="toc 7" w:uiPriority="39"/>
-    <w:lsdException w:name="toc 8" w:uiPriority="39"/>
-    <w:lsdException w:name="toc 9" w:uiPriority="39"/>
-    <w:lsdException w:name="caption" w:uiPriority="35" w:qFormat="1"/>
-    <w:lsdException w:name="Title" w:semiHidden="0" w:uiPriority="10" w:unhideWhenUsed="0" w:qFormat="1"/>
-    <w:lsdException w:name="Default Paragraph Font" w:uiPriority="1"/>
-    <w:lsdException w:name="Subtitle" w:semiHidden="0" w:uiPriority="0" w:unhideWhenUsed="0" w:qFormat="1"/>
-    <w:lsdException w:name="Strong" w:semiHidden="0" w:uiPriority="22" w:unhideWhenUsed="0" w:qFormat="1"/>
-    <w:lsdException w:name="Emphasis" w:semiHidden="0" w:uiPriority="20" w:unhideWhenUsed="0" w:qFormat="1"/>
-    <w:lsdException w:name="Table Grid" w:semiHidden="0" w:uiPriority="59" w:unhideWhenUsed="0"/>
-    <w:lsdException w:name="Placeholder Text" w:unhideWhenUsed="0"/>
-    <w:lsdException w:name="No Spacing" w:semiHidden="0" w:uiPriority="1" w:unhideWhenUsed="0" w:qFormat="1"/>
-    <w:lsdException w:name="Light Shading" w:semiHidden="0" w:uiPriority="60" w:unhideWhenUsed="0"/>
-    <w:lsdException w:name="Light List" w:semiHidden="0" w:uiPriority="61" w:unhideWhenUsed="0"/>
-    <w:lsdException w:name="Light Grid" w:semiHidden="0" w:uiPriority="62" w:unhideWhenUsed="0"/>
-    <w:lsdException w:name="Medium Shading 1" w:semiHidden="0" w:uiPriority="63" w:unhideWhenUsed="0"/>
-    <w:lsdException w:name="Medium Shading 2" w:semiHidden="0" w:uiPriority="64" w:unhideWhenUsed="0"/>
-    <w:lsdException w:name="Medium List 1" w:semiHidden="0" w:uiPriority="65" w:unhideWhenUsed="0"/>
-    <w:lsdException w:name="Medium List 2" w:semiHidden="0" w:uiPriority="66" w:unhideWhenUsed="0"/>
-    <w:lsdException w:name="Medium Grid 1" w:semiHidden="0" w:uiPriority="67" w:unhideWhenUsed="0"/>
-    <w:lsdException w:name="Medium Grid 2" w:semiHidden="0" w:uiPriority="68" w:unhideWhenUsed="0"/>
-    <w:lsdException w:name="Medium Grid 3" w:semiHidden="0" w:uiPriority="69" w:unhideWhenUsed="0"/>
-    <w:lsdException w:name="Dark List" w:semiHidden="0" w:uiPriority="70" w:unhideWhenUsed="0"/>
-    <w:lsdException w:name="Colorful Shading" w:semiHidden="0" w:uiPriority="71" w:unhideWhenUsed="0"/>
-    <w:lsdException w:name="Colorful List" w:semiHidden="0" w:uiPriority="72" w:unhideWhenUsed="0"/>
-    <w:lsdException w:name="Colorful Grid" w:semiHidden="0" w:uiPriority="73" w:unhideWhenUsed="0"/>
-    <w:lsdException w:name="Light Shading Accent 1" w:semiHidden="0" w:uiPriority="60" w:unhideWhenUsed="0"/>
-    <w:lsdException w:name="Light List Accent 1" w:semiHidden="0" w:uiPriority="61" w:unhideWhenUsed="0"/>
-    <w:lsdException w:name="Light Grid Accent 1" w:semiHidden="0" w:uiPriority="62" w:unhideWhenUsed="0"/>
-    <w:lsdException w:name="Medium Shading 1 Accent 1" w:semiHidden="0" w:uiPriority="63" w:unhideWhenUsed="0"/>
-    <w:lsdException w:name="Medium Shading 2 Accent 1" w:semiHidden="0" w:uiPriority="64" w:unhideWhenUsed="0"/>
-    <w:lsdException w:name="Medium List 1 Accent 1" w:semiHidden="0" w:uiPriority="65" w:unhideWhenUsed="0"/>
-    <w:lsdException w:name="Revision" w:unhideWhenUsed="0"/>
-    <w:lsdException w:name="List Paragraph" w:semiHidden="0" w:uiPriority="34" w:unhideWhenUsed="0" w:qFormat="1"/>
-    <w:lsdException w:name="Quote" w:semiHidden="0" w:uiPriority="29" w:unhideWhenUsed="0" w:qFormat="1"/>
-    <w:lsdException w:name="Intense Quote" w:semiHidden="0" w:uiPriority="30" w:unhideWhenUsed="0" w:qFormat="1"/>
-    <w:lsdException w:name="Medium List 2 Accent 1" w:semiHidden="0" w:uiPriority="66" w:unhideWhenUsed="0"/>
-    <w:lsdException w:name="Medium Grid 1 Accent 1" w:semiHidden="0" w:uiPriority="67" w:unhideWhenUsed="0"/>
-    <w:lsdException w:name="Medium Grid 2 Accent 1" w:semiHidden="0" w:uiPriority="68" w:unhideWhenUsed="0"/>
-    <w:lsdException w:name="Medium Grid 3 Accent 1" w:semiHidden="0" w:uiPriority="69" w:unhideWhenUsed="0"/>
-    <w:lsdException w:name="Dark List Accent 1" w:semiHidden="0" w:uiPriority="70" w:unhideWhenUsed="0"/>
-    <w:lsdException w:name="Colorful Shading Accent 1" w:semiHidden="0" w:uiPriority="71" w:unhideWhenUsed="0"/>
-    <w:lsdException w:name="Colorful List Accent 1" w:semiHidden="0" w:uiPriority="72" w:unhideWhenUsed="0"/>
-    <w:lsdException w:name="Colorful Grid Accent 1" w:semiHidden="0" w:uiPriority="73" w:unhideWhenUsed="0"/>
-    <w:lsdException w:name="Light Shading Accent 2" w:semiHidden="0" w:uiPriority="60" w:unhideWhenUsed="0"/>
-    <w:lsdException w:name="Light List Accent 2" w:semiHidden="0" w:uiPriority="61" w:unhideWhenUsed="0"/>
-    <w:lsdException w:name="Light Grid Accent 2" w:semiHidden="0" w:uiPriority="62" w:unhideWhenUsed="0"/>
-    <w:lsdException w:name="Medium Shading 1 Accent 2" w:semiHidden="0" w:uiPriority="63" w:unhideWhenUsed="0"/>
-    <w:lsdException w:name="Medium Shading 2 Accent 2" w:semiHidden="0" w:uiPriority="64" w:unhideWhenUsed="0"/>
-    <w:lsdException w:name="Medium List 1 Accent 2" w:semiHidden="0" w:uiPriority="65" w:unhideWhenUsed="0"/>
-    <w:lsdException w:name="Medium List 2 Accent 2" w:semiHidden="0" w:uiPriority="66" w:unhideWhenUsed="0"/>
-    <w:lsdException w:name="Medium Grid 1 Accent 2" w:semiHidden="0" w:uiPriority="67" w:unhideWhenUsed="0"/>
-    <w:lsdException w:name="Medium Grid 2 Accent 2" w:semiHidden="0" w:uiPriority="68" w:unhideWhenUsed="0"/>
-    <w:lsdException w:name="Medium Grid 3 Accent 2" w:semiHidden="0" w:uiPriority="69" w:unhideWhenUsed="0"/>
-    <w:lsdException w:name="Dark List Accent 2" w:semiHidden="0" w:uiPriority="70" w:unhideWhenUsed="0"/>
-    <w:lsdException w:name="Colorful Shading Accent 2" w:semiHidden="0" w:uiPriority="71" w:unhideWhenUsed="0"/>
-    <w:lsdException w:name="Colorful List Accent 2" w:semiHidden="0" w:uiPriority="72" w:unhideWhenUsed="0"/>
-    <w:lsdException w:name="Colorful Grid Accent 2" w:semiHidden="0" w:uiPriority="73" w:unhideWhenUsed="0"/>
-    <w:lsdException w:name="Light Shading Accent 3" w:semiHidden="0" w:uiPriority="60" w:unhideWhenUsed="0"/>
-    <w:lsdException w:name="Light List Accent 3" w:semiHidden="0" w:uiPriority="61" w:unhideWhenUsed="0"/>
-    <w:lsdException w:name="Light Grid Accent 3" w:semiHidden="0" w:uiPriority="62" w:unhideWhenUsed="0"/>
-    <w:lsdException w:name="Medium Shading 1 Accent 3" w:semiHidden="0" w:uiPriority="63" w:unhideWhenUsed="0"/>
-    <w:lsdException w:name="Medium Shading 2 Accent 3" w:semiHidden="0" w:uiPriority="64" w:unhideWhenUsed="0"/>
-    <w:lsdException w:name="Medium List 1 Accent 3" w:semiHidden="0" w:uiPriority="65" w:unhideWhenUsed="0"/>
-    <w:lsdException w:name="Medium List 2 Accent 3" w:semiHidden="0" w:uiPriority="66" w:unhideWhenUsed="0"/>
-    <w:lsdException w:name="Medium Grid 1 Accent 3" w:semiHidden="0" w:uiPriority="67" w:unhideWhenUsed="0"/>
-    <w:lsdException w:name="Medium Grid 2 Accent 3" w:semiHidden="0" w:uiPriority="68" w:unhideWhenUsed="0"/>
-    <w:lsdException w:name="Medium Grid 3 Accent 3" w:semiHidden="0" w:uiPriority="69" w:unhideWhenUsed="0"/>
-    <w:lsdException w:name="Dark List Accent 3" w:semiHidden="0" w:uiPriority="70" w:unhideWhenUsed="0"/>
-    <w:lsdException w:name="Colorful Shading Accent 3" w:semiHidden="0" w:uiPriority="71" w:unhideWhenUsed="0"/>
-    <w:lsdException w:name="Colorful List Accent 3" w:semiHidden="0" w:uiPriority="72" w:unhideWhenUsed="0"/>
-    <w:lsdException w:name="Colorful Grid Accent 3" w:semiHidden="0" w:uiPriority="73" w:unhideWhenUsed="0"/>
-    <w:lsdException w:name="Light Shading Accent 4" w:semiHidden="0" w:uiPriority="60" w:unhideWhenUsed="0"/>
-    <w:lsdException w:name="Light List Accent 4" w:semiHidden="0" w:uiPriority="61" w:unhideWhenUsed="0"/>
-    <w:lsdException w:name="Light Grid Accent 4" w:semiHidden="0" w:uiPriority="62" w:unhideWhenUsed="0"/>
-    <w:lsdException w:name="Medium Shading 1 Accent 4" w:semiHidden="0" w:uiPriority="63" w:unhideWhenUsed="0"/>
-    <w:lsdException w:name="Medium Shading 2 Accent 4" w:semiHidden="0" w:uiPriority="64" w:unhideWhenUsed="0"/>
-    <w:lsdException w:name="Medium List 1 Accent 4" w:semiHidden="0" w:uiPriority="65" w:unhideWhenUsed="0"/>
-    <w:lsdException w:name="Medium List 2 Accent 4" w:semiHidden="0" w:uiPriority="66" w:unhideWhenUsed="0"/>
-    <w:lsdException w:name="Medium Grid 1 Accent 4" w:semiHidden="0" w:uiPriority="67" w:unhideWhenUsed="0"/>
-    <w:lsdException w:name="Medium Grid 2 Accent 4" w:semiHidden="0" w:uiPriority="68" w:unhideWhenUsed="0"/>
-    <w:lsdException w:name="Medium Grid 3 Accent 4" w:semiHidden="0" w:uiPriority="69" w:unhideWhenUsed="0"/>
-    <w:lsdException w:name="Dark List Accent 4" w:semiHidden="0" w:uiPriority="70" w:unhideWhenUsed="0"/>
-    <w:lsdException w:name="Colorful Shading Accent 4" w:semiHidden="0" w:uiPriority="71" w:unhideWhenUsed="0"/>
-    <w:lsdException w:name="Colorful List Accent 4" w:semiHidden="0" w:uiPriority="72" w:unhideWhenUsed="0"/>
-    <w:lsdException w:name="Colorful Grid Accent 4" w:semiHidden="0" w:uiPriority="73" w:unhideWhenUsed="0"/>
-    <w:lsdException w:name="Light Shading Accent 5" w:semiHidden="0" w:uiPriority="60" w:unhideWhenUsed="0"/>
-    <w:lsdException w:name="Light List Accent 5" w:semiHidden="0" w:uiPriority="61" w:unhideWhenUsed="0"/>
-    <w:lsdException w:name="Light Grid Accent 5" w:semiHidden="0" w:uiPriority="62" w:unhideWhenUsed="0"/>
-    <w:lsdException w:name="Medium Shading 1 Accent 5" w:semiHidden="0" w:uiPriority="63" w:unhideWhenUsed="0"/>
-    <w:lsdException w:name="Medium Shading 2 Accent 5" w:semiHidden="0" w:uiPriority="64" w:unhideWhenUsed="0"/>
-    <w:lsdException w:name="Medium List 1 Accent 5" w:semiHidden="0" w:uiPriority="65" w:unhideWhenUsed="0"/>
-    <w:lsdException w:name="Medium List 2 Accent 5" w:semiHidden="0" w:uiPriority="66" w:unhideWhenUsed="0"/>
-    <w:lsdException w:name="Medium Grid 1 Accent 5" w:semiHidden="0" w:uiPriority="67" w:unhideWhenUsed="0"/>
-    <w:lsdException w:name="Medium Grid 2 Accent 5" w:semiHidden="0" w:uiPriority="68" w:unhideWhenUsed="0"/>
-    <w:lsdException w:name="Medium Grid 3 Accent 5" w:semiHidden="0" w:uiPriority="69" w:unhideWhenUsed="0"/>
-    <w:lsdException w:name="Dark List Accent 5" w:semiHidden="0" w:uiPriority="70" w:unhideWhenUsed="0"/>
-    <w:lsdException w:name="Colorful Shading Accent 5" w:semiHidden="0" w:uiPriority="71" w:unhideWhenUsed="0"/>
-    <w:lsdException w:name="Colorful List Accent 5" w:semiHidden="0" w:uiPriority="72" w:unhideWhenUsed="0"/>
-    <w:lsdException w:name="Colorful Grid Accent 5" w:semiHidden="0" w:uiPriority="73" w:unhideWhenUsed="0"/>
-    <w:lsdException w:name="Light Shading Accent 6" w:semiHidden="0" w:uiPriority="60" w:unhideWhenUsed="0"/>
-    <w:lsdException w:name="Light List Accent 6" w:semiHidden="0" w:uiPriority="61" w:unhideWhenUsed="0"/>
-    <w:lsdException w:name="Light Grid Accent 6" w:semiHidden="0" w:uiPriority="62" w:unhideWhenUsed="0"/>
-    <w:lsdException w:name="Medium Shading 1 Accent 6" w:semiHidden="0" w:uiPriority="63" w:unhideWhenUsed="0"/>
-    <w:lsdException w:name="Medium Shading 2 Accent 6" w:semiHidden="0" w:uiPriority="64" w:unhideWhenUsed="0"/>
-    <w:lsdException w:name="Medium List 1 Accent 6" w:semiHidden="0" w:uiPriority="65" w:unhideWhenUsed="0"/>
-    <w:lsdException w:name="Medium List 2 Accent 6" w:semiHidden="0" w:uiPriority="66" w:unhideWhenUsed="0"/>
-    <w:lsdException w:name="Medium Grid 1 Accent 6" w:semiHidden="0" w:uiPriority="67" w:unhideWhenUsed="0"/>
-    <w:lsdException w:name="Medium Grid 2 Accent 6" w:semiHidden="0" w:uiPriority="68" w:unhideWhenUsed="0"/>
-    <w:lsdException w:name="Medium Grid 3 Accent 6" w:semiHidden="0" w:uiPriority="69" w:unhideWhenUsed="0"/>
-    <w:lsdException w:name="Dark List Accent 6" w:semiHidden="0" w:uiPriority="70" w:unhideWhenUsed="0"/>
-    <w:lsdException w:name="Colorful Shading Accent 6" w:semiHidden="0" w:uiPriority="71" w:unhideWhenUsed="0"/>
-    <w:lsdException w:name="Colorful List Accent 6" w:semiHidden="0" w:uiPriority="72" w:unhideWhenUsed="0"/>
-    <w:lsdException w:name="Colorful Grid Accent 6" w:semiHidden="0" w:uiPriority="73" w:unhideWhenUsed="0"/>
-    <w:lsdException w:name="Subtle Emphasis" w:semiHidden="0" w:uiPriority="19" w:unhideWhenUsed="0" w:qFormat="1"/>
-    <w:lsdException w:name="Intense Emphasis" w:semiHidden="0" w:uiPriority="21" w:unhideWhenUsed="0" w:qFormat="1"/>
-    <w:lsdException w:name="Subtle Reference" w:semiHidden="0" w:uiPriority="31" w:unhideWhenUsed="0" w:qFormat="1"/>
-    <w:lsdException w:name="Intense Reference" w:semiHidden="0" w:uiPriority="32" w:unhideWhenUsed="0" w:qFormat="1"/>
-    <w:lsdException w:name="Book Title" w:semiHidden="0" w:uiPriority="33" w:unhideWhenUsed="0" w:qFormat="1"/>
-    <w:lsdException w:name="Bibliography" w:uiPriority="37"/>
-    <w:lsdException w:name="TOC Heading" w:uiPriority="39" w:qFormat="1"/>
+  <w:latentStyles w:defLockedState="0" w:defUIPriority="99" w:defSemiHidden="0" w:defUnhideWhenUsed="0" w:defQFormat="0" w:count="371">
+    <w:lsdException w:name="Normal" w:uiPriority="0" w:qFormat="1"/>
+    <w:lsdException w:name="heading 1" w:uiPriority="9" w:qFormat="1"/>
+    <w:lsdException w:name="heading 2" w:semiHidden="1" w:uiPriority="9" w:unhideWhenUsed="1" w:qFormat="1"/>
+    <w:lsdException w:name="heading 3" w:semiHidden="1" w:uiPriority="9" w:unhideWhenUsed="1" w:qFormat="1"/>
+    <w:lsdException w:name="heading 4" w:semiHidden="1" w:uiPriority="9" w:unhideWhenUsed="1" w:qFormat="1"/>
+    <w:lsdException w:name="heading 5" w:semiHidden="1" w:uiPriority="9" w:unhideWhenUsed="1" w:qFormat="1"/>
+    <w:lsdException w:name="heading 6" w:semiHidden="1" w:uiPriority="9" w:unhideWhenUsed="1" w:qFormat="1"/>
+    <w:lsdException w:name="heading 7" w:semiHidden="1" w:uiPriority="9" w:unhideWhenUsed="1" w:qFormat="1"/>
+    <w:lsdException w:name="heading 8" w:semiHidden="1" w:uiPriority="9" w:unhideWhenUsed="1" w:qFormat="1"/>
+    <w:lsdException w:name="heading 9" w:semiHidden="1" w:uiPriority="9" w:unhideWhenUsed="1" w:qFormat="1"/>
+    <w:lsdException w:name="index 1" w:semiHidden="1" w:unhideWhenUsed="1"/>
+    <w:lsdException w:name="index 2" w:semiHidden="1" w:unhideWhenUsed="1"/>
+    <w:lsdException w:name="index 3" w:semiHidden="1" w:unhideWhenUsed="1"/>
+    <w:lsdException w:name="index 4" w:semiHidden="1" w:unhideWhenUsed="1"/>
+    <w:lsdException w:name="index 5" w:semiHidden="1" w:unhideWhenUsed="1"/>
+    <w:lsdException w:name="index 6" w:semiHidden="1" w:unhideWhenUsed="1"/>
+    <w:lsdException w:name="index 7" w:semiHidden="1" w:unhideWhenUsed="1"/>
+    <w:lsdException w:name="index 8" w:semiHidden="1" w:unhideWhenUsed="1"/>
+    <w:lsdException w:name="index 9" w:semiHidden="1" w:unhideWhenUsed="1"/>
+    <w:lsdException w:name="toc 1" w:semiHidden="1" w:uiPriority="39" w:unhideWhenUsed="1"/>
+    <w:lsdException w:name="toc 2" w:semiHidden="1" w:uiPriority="39" w:unhideWhenUsed="1"/>
+    <w:lsdException w:name="toc 3" w:semiHidden="1" w:uiPriority="39" w:unhideWhenUsed="1"/>
+    <w:lsdException w:name="toc 4" w:semiHidden="1" w:uiPriority="39" w:unhideWhenUsed="1"/>
+    <w:lsdException w:name="toc 5" w:semiHidden="1" w:uiPriority="39" w:unhideWhenUsed="1"/>
+    <w:lsdException w:name="toc 6" w:semiHidden="1" w:uiPriority="39" w:unhideWhenUsed="1"/>
+    <w:lsdException w:name="toc 7" w:semiHidden="1" w:uiPriority="39" w:unhideWhenUsed="1"/>
+    <w:lsdException w:name="toc 8" w:semiHidden="1" w:uiPriority="39" w:unhideWhenUsed="1"/>
+    <w:lsdException w:name="toc 9" w:semiHidden="1" w:uiPriority="39" w:unhideWhenUsed="1"/>
+    <w:lsdException w:name="Normal Indent" w:semiHidden="1" w:unhideWhenUsed="1"/>
+    <w:lsdException w:name="footnote text" w:semiHidden="1" w:unhideWhenUsed="1"/>
+    <w:lsdException w:name="annotation text" w:semiHidden="1" w:unhideWhenUsed="1"/>
+    <w:lsdException w:name="header" w:semiHidden="1" w:unhideWhenUsed="1"/>
+    <w:lsdException w:name="footer" w:semiHidden="1" w:unhideWhenUsed="1"/>
+    <w:lsdException w:name="index heading" w:semiHidden="1" w:unhideWhenUsed="1"/>
+    <w:lsdException w:name="caption" w:semiHidden="1" w:uiPriority="35" w:unhideWhenUsed="1" w:qFormat="1"/>
+    <w:lsdException w:name="table of figures" w:semiHidden="1" w:unhideWhenUsed="1"/>
+    <w:lsdException w:name="envelope address" w:semiHidden="1" w:unhideWhenUsed="1"/>
+    <w:lsdException w:name="envelope return" w:semiHidden="1" w:unhideWhenUsed="1"/>
+    <w:lsdException w:name="footnote reference" w:semiHidden="1" w:unhideWhenUsed="1"/>
+    <w:lsdException w:name="annotation reference" w:semiHidden="1" w:unhideWhenUsed="1"/>
+    <w:lsdException w:name="line number" w:semiHidden="1" w:unhideWhenUsed="1"/>
+    <w:lsdException w:name="page number" w:semiHidden="1" w:unhideWhenUsed="1"/>
+    <w:lsdException w:name="endnote reference" w:semiHidden="1" w:unhideWhenUsed="1"/>
+    <w:lsdException w:name="endnote text" w:semiHidden="1" w:unhideWhenUsed="1"/>
+    <w:lsdException w:name="table of authorities" w:semiHidden="1" w:unhideWhenUsed="1"/>
+    <w:lsdException w:name="macro" w:semiHidden="1" w:unhideWhenUsed="1"/>
+    <w:lsdException w:name="toa heading" w:semiHidden="1" w:unhideWhenUsed="1"/>
+    <w:lsdException w:name="List" w:semiHidden="1" w:unhideWhenUsed="1"/>
+    <w:lsdException w:name="List Bullet" w:semiHidden="1" w:unhideWhenUsed="1"/>
+    <w:lsdException w:name="List Number" w:semiHidden="1" w:unhideWhenUsed="1"/>
+    <w:lsdException w:name="List 2" w:semiHidden="1" w:unhideWhenUsed="1"/>
+    <w:lsdException w:name="List 3" w:semiHidden="1" w:unhideWhenUsed="1"/>
+    <w:lsdException w:name="List 4" w:semiHidden="1" w:unhideWhenUsed="1"/>
+    <w:lsdException w:name="List 5" w:semiHidden="1" w:unhideWhenUsed="1"/>
+    <w:lsdException w:name="List Bullet 2" w:semiHidden="1" w:unhideWhenUsed="1"/>
+    <w:lsdException w:name="List Bullet 3" w:semiHidden="1" w:unhideWhenUsed="1"/>
+    <w:lsdException w:name="List Bullet 4" w:semiHidden="1" w:unhideWhenUsed="1"/>
+    <w:lsdException w:name="List Bullet 5" w:semiHidden="1" w:unhideWhenUsed="1"/>
+    <w:lsdException w:name="List Number 2" w:semiHidden="1" w:unhideWhenUsed="1"/>
+    <w:lsdException w:name="List Number 3" w:semiHidden="1" w:unhideWhenUsed="1"/>
+    <w:lsdException w:name="List Number 4" w:semiHidden="1" w:unhideWhenUsed="1"/>
+    <w:lsdException w:name="List Number 5" w:semiHidden="1" w:unhideWhenUsed="1"/>
+    <w:lsdException w:name="Title" w:uiPriority="10" w:qFormat="1"/>
+    <w:lsdException w:name="Closing" w:semiHidden="1" w:unhideWhenUsed="1"/>
+    <w:lsdException w:name="Signature" w:semiHidden="1" w:unhideWhenUsed="1"/>
+    <w:lsdException w:name="Default Paragraph Font" w:semiHidden="1" w:uiPriority="1" w:unhideWhenUsed="1"/>
+    <w:lsdException w:name="Body Text" w:semiHidden="1" w:unhideWhenUsed="1"/>
+    <w:lsdException w:name="Body Text Indent" w:semiHidden="1" w:unhideWhenUsed="1"/>
+    <w:lsdException w:name="List Continue" w:semiHidden="1" w:unhideWhenUsed="1"/>
+    <w:lsdException w:name="List Continue 2" w:semiHidden="1" w:unhideWhenUsed="1"/>
+    <w:lsdException w:name="List Continue 3" w:semiHidden="1" w:unhideWhenUsed="1"/>
+    <w:lsdException w:name="List Continue 4" w:semiHidden="1" w:unhideWhenUsed="1"/>
+    <w:lsdException w:name="List Continue 5" w:semiHidden="1" w:unhideWhenUsed="1"/>
+    <w:lsdException w:name="Message Header" w:semiHidden="1" w:unhideWhenUsed="1"/>
+    <w:lsdException w:name="Subtitle" w:uiPriority="0" w:qFormat="1"/>
+    <w:lsdException w:name="Salutation" w:semiHidden="1" w:unhideWhenUsed="1"/>
+    <w:lsdException w:name="Date" w:semiHidden="1" w:unhideWhenUsed="1"/>
+    <w:lsdException w:name="Body Text First Indent" w:semiHidden="1" w:unhideWhenUsed="1"/>
+    <w:lsdException w:name="Body Text First Indent 2" w:semiHidden="1" w:unhideWhenUsed="1"/>
+    <w:lsdException w:name="Note Heading" w:semiHidden="1" w:unhideWhenUsed="1"/>
+    <w:lsdException w:name="Body Text 2" w:semiHidden="1" w:unhideWhenUsed="1"/>
+    <w:lsdException w:name="Body Text 3" w:semiHidden="1" w:unhideWhenUsed="1"/>
+    <w:lsdException w:name="Body Text Indent 2" w:semiHidden="1" w:unhideWhenUsed="1"/>
+    <w:lsdException w:name="Body Text Indent 3" w:semiHidden="1" w:unhideWhenUsed="1"/>
+    <w:lsdException w:name="Block Text" w:semiHidden="1" w:unhideWhenUsed="1"/>
+    <w:lsdException w:name="Hyperlink" w:semiHidden="1" w:unhideWhenUsed="1"/>
+    <w:lsdException w:name="FollowedHyperlink" w:semiHidden="1" w:unhideWhenUsed="1"/>
+    <w:lsdException w:name="Strong" w:uiPriority="22" w:qFormat="1"/>
+    <w:lsdException w:name="Emphasis" w:uiPriority="20" w:qFormat="1"/>
+    <w:lsdException w:name="Document Map" w:semiHidden="1" w:unhideWhenUsed="1"/>
+    <w:lsdException w:name="Plain Text" w:semiHidden="1" w:unhideWhenUsed="1"/>
+    <w:lsdException w:name="E-mail Signature" w:semiHidden="1" w:unhideWhenUsed="1"/>
+    <w:lsdException w:name="HTML Top of Form" w:semiHidden="1" w:unhideWhenUsed="1"/>
+    <w:lsdException w:name="HTML Bottom of Form" w:semiHidden="1" w:unhideWhenUsed="1"/>
+    <w:lsdException w:name="Normal (Web)" w:semiHidden="1" w:unhideWhenUsed="1"/>
+    <w:lsdException w:name="HTML Acronym" w:semiHidden="1" w:unhideWhenUsed="1"/>
+    <w:lsdException w:name="HTML Address" w:semiHidden="1" w:unhideWhenUsed="1"/>
+    <w:lsdException w:name="HTML Cite" w:semiHidden="1" w:unhideWhenUsed="1"/>
+    <w:lsdException w:name="HTML Code" w:semiHidden="1" w:unhideWhenUsed="1"/>
+    <w:lsdException w:name="HTML Definition" w:semiHidden="1" w:unhideWhenUsed="1"/>
+    <w:lsdException w:name="HTML Keyboard" w:semiHidden="1" w:unhideWhenUsed="1"/>
+    <w:lsdException w:name="HTML Preformatted" w:semiHidden="1" w:unhideWhenUsed="1"/>
+    <w:lsdException w:name="HTML Sample" w:semiHidden="1" w:unhideWhenUsed="1"/>
+    <w:lsdException w:name="HTML Typewriter" w:semiHidden="1" w:unhideWhenUsed="1"/>
+    <w:lsdException w:name="HTML Variable" w:semiHidden="1" w:unhideWhenUsed="1"/>
+    <w:lsdException w:name="Normal Table" w:semiHidden="1" w:unhideWhenUsed="1"/>
+    <w:lsdException w:name="annotation subject" w:semiHidden="1" w:unhideWhenUsed="1"/>
+    <w:lsdException w:name="No List" w:semiHidden="1" w:unhideWhenUsed="1"/>
+    <w:lsdException w:name="Outline List 1" w:semiHidden="1" w:unhideWhenUsed="1"/>
+    <w:lsdException w:name="Outline List 2" w:semiHidden="1" w:unhideWhenUsed="1"/>
+    <w:lsdException w:name="Outline List 3" w:semiHidden="1" w:unhideWhenUsed="1"/>
+    <w:lsdException w:name="Table Simple 1" w:semiHidden="1" w:unhideWhenUsed="1"/>
+    <w:lsdException w:name="Table Simple 2" w:semiHidden="1" w:unhideWhenUsed="1"/>
+    <w:lsdException w:name="Table Simple 3" w:semiHidden="1" w:unhideWhenUsed="1"/>
+    <w:lsdException w:name="Table Classic 1" w:semiHidden="1" w:unhideWhenUsed="1"/>
+    <w:lsdException w:name="Table Classic 2" w:semiHidden="1" w:unhideWhenUsed="1"/>
+    <w:lsdException w:name="Table Classic 3" w:semiHidden="1" w:unhideWhenUsed="1"/>
+    <w:lsdException w:name="Table Classic 4" w:semiHidden="1" w:unhideWhenUsed="1"/>
+    <w:lsdException w:name="Table Colorful 1" w:semiHidden="1" w:unhideWhenUsed="1"/>
+    <w:lsdException w:name="Table Colorful 2" w:semiHidden="1" w:unhideWhenUsed="1"/>
+    <w:lsdException w:name="Table Colorful 3" w:semiHidden="1" w:unhideWhenUsed="1"/>
+    <w:lsdException w:name="Table Columns 1" w:semiHidden="1" w:unhideWhenUsed="1"/>
+    <w:lsdException w:name="Table Columns 2" w:semiHidden="1" w:unhideWhenUsed="1"/>
+    <w:lsdException w:name="Table Columns 3" w:semiHidden="1" w:unhideWhenUsed="1"/>
+    <w:lsdException w:name="Table Columns 4" w:semiHidden="1" w:unhideWhenUsed="1"/>
+    <w:lsdException w:name="Table Columns 5" w:semiHidden="1" w:unhideWhenUsed="1"/>
+    <w:lsdException w:name="Table Grid 1" w:semiHidden="1" w:unhideWhenUsed="1"/>
+    <w:lsdException w:name="Table Grid 2" w:semiHidden="1" w:unhideWhenUsed="1"/>
+    <w:lsdException w:name="Table Grid 3" w:semiHidden="1" w:unhideWhenUsed="1"/>
+    <w:lsdException w:name="Table Grid 4" w:semiHidden="1" w:unhideWhenUsed="1"/>
+    <w:lsdException w:name="Table Grid 5" w:semiHidden="1" w:unhideWhenUsed="1"/>
+    <w:lsdException w:name="Table Grid 6" w:semiHidden="1" w:unhideWhenUsed="1"/>
+    <w:lsdException w:name="Table Grid 7" w:semiHidden="1" w:unhideWhenUsed="1"/>
+    <w:lsdException w:name="Table Grid 8" w:semiHidden="1" w:unhideWhenUsed="1"/>
+    <w:lsdException w:name="Table List 1" w:semiHidden="1" w:unhideWhenUsed="1"/>
+    <w:lsdException w:name="Table List 2" w:semiHidden="1" w:unhideWhenUsed="1"/>
+    <w:lsdException w:name="Table List 3" w:semiHidden="1" w:unhideWhenUsed="1"/>
+    <w:lsdException w:name="Table List 4" w:semiHidden="1" w:unhideWhenUsed="1"/>
+    <w:lsdException w:name="Table List 5" w:semiHidden="1" w:unhideWhenUsed="1"/>
+    <w:lsdException w:name="Table List 6" w:semiHidden="1" w:unhideWhenUsed="1"/>
+    <w:lsdException w:name="Table List 7" w:semiHidden="1" w:unhideWhenUsed="1"/>
+    <w:lsdException w:name="Table List 8" w:semiHidden="1" w:unhideWhenUsed="1"/>
+    <w:lsdException w:name="Table 3D effects 1" w:semiHidden="1" w:unhideWhenUsed="1"/>
+    <w:lsdException w:name="Table 3D effects 2" w:semiHidden="1" w:unhideWhenUsed="1"/>
+    <w:lsdException w:name="Table 3D effects 3" w:semiHidden="1" w:unhideWhenUsed="1"/>
+    <w:lsdException w:name="Table Contemporary" w:semiHidden="1" w:unhideWhenUsed="1"/>
+    <w:lsdException w:name="Table Elegant" w:semiHidden="1" w:unhideWhenUsed="1"/>
+    <w:lsdException w:name="Table Professional" w:semiHidden="1" w:unhideWhenUsed="1"/>
+    <w:lsdException w:name="Table Subtle 1" w:semiHidden="1" w:unhideWhenUsed="1"/>
+    <w:lsdException w:name="Table Subtle 2" w:semiHidden="1" w:unhideWhenUsed="1"/>
+    <w:lsdException w:name="Table Web 1" w:semiHidden="1" w:unhideWhenUsed="1"/>
+    <w:lsdException w:name="Table Web 2" w:semiHidden="1" w:unhideWhenUsed="1"/>
+    <w:lsdException w:name="Table Web 3" w:semiHidden="1" w:unhideWhenUsed="1"/>
+    <w:lsdException w:name="Balloon Text" w:semiHidden="1" w:unhideWhenUsed="1"/>
+    <w:lsdException w:name="Table Grid" w:uiPriority="59"/>
+    <w:lsdException w:name="Table Theme" w:semiHidden="1" w:unhideWhenUsed="1"/>
+    <w:lsdException w:name="Placeholder Text" w:semiHidden="1"/>
+    <w:lsdException w:name="No Spacing" w:uiPriority="1" w:qFormat="1"/>
+    <w:lsdException w:name="Light Shading" w:uiPriority="60"/>
+    <w:lsdException w:name="Light List" w:uiPriority="61"/>
+    <w:lsdException w:name="Light Grid" w:uiPriority="62"/>
+    <w:lsdException w:name="Medium Shading 1" w:uiPriority="63"/>
+    <w:lsdException w:name="Medium Shading 2" w:uiPriority="64"/>
+    <w:lsdException w:name="Medium List 1" w:uiPriority="65"/>
+    <w:lsdException w:name="Medium List 2" w:uiPriority="66"/>
+    <w:lsdException w:name="Medium Grid 1" w:uiPriority="67"/>
+    <w:lsdException w:name="Medium Grid 2" w:uiPriority="68"/>
+    <w:lsdException w:name="Medium Grid 3" w:uiPriority="69"/>
+    <w:lsdException w:name="Dark List" w:uiPriority="70"/>
+    <w:lsdException w:name="Colorful Shading" w:uiPriority="71"/>
+    <w:lsdException w:name="Colorful List" w:uiPriority="72"/>
+    <w:lsdException w:name="Colorful Grid" w:uiPriority="73"/>
+    <w:lsdException w:name="Light Shading Accent 1" w:uiPriority="60"/>
+    <w:lsdException w:name="Light List Accent 1" w:uiPriority="61"/>
+    <w:lsdException w:name="Light Grid Accent 1" w:uiPriority="62"/>
+    <w:lsdException w:name="Medium Shading 1 Accent 1" w:uiPriority="63"/>
+    <w:lsdException w:name="Medium Shading 2 Accent 1" w:uiPriority="64"/>
+    <w:lsdException w:name="Medium List 1 Accent 1" w:uiPriority="65"/>
+    <w:lsdException w:name="Revision" w:semiHidden="1"/>
+    <w:lsdException w:name="List Paragraph" w:uiPriority="34" w:qFormat="1"/>
+    <w:lsdException w:name="Quote" w:uiPriority="29" w:qFormat="1"/>
+    <w:lsdException w:name="Intense Quote" w:uiPriority="30" w:qFormat="1"/>
+    <w:lsdException w:name="Medium List 2 Accent 1" w:uiPriority="66"/>
+    <w:lsdException w:name="Medium Grid 1 Accent 1" w:uiPriority="67"/>
+    <w:lsdException w:name="Medium Grid 2 Accent 1" w:uiPriority="68"/>
+    <w:lsdException w:name="Medium Grid 3 Accent 1" w:uiPriority="69"/>
+    <w:lsdException w:name="Dark List Accent 1" w:uiPriority="70"/>
+    <w:lsdException w:name="Colorful Shading Accent 1" w:uiPriority="71"/>
+    <w:lsdException w:name="Colorful List Accent 1" w:uiPriority="72"/>
+    <w:lsdException w:name="Colorful Grid Accent 1" w:uiPriority="73"/>
+    <w:lsdException w:name="Light Shading Accent 2" w:uiPriority="60"/>
+    <w:lsdException w:name="Light List Accent 2" w:uiPriority="61"/>
+    <w:lsdException w:name="Light Grid Accent 2" w:uiPriority="62"/>
+    <w:lsdException w:name="Medium Shading 1 Accent 2" w:uiPriority="63"/>
+    <w:lsdException w:name="Medium Shading 2 Accent 2" w:uiPriority="64"/>
+    <w:lsdException w:name="Medium List 1 Accent 2" w:uiPriority="65"/>
+    <w:lsdException w:name="Medium List 2 Accent 2" w:uiPriority="66"/>
+    <w:lsdException w:name="Medium Grid 1 Accent 2" w:uiPriority="67"/>
+    <w:lsdException w:name="Medium Grid 2 Accent 2" w:uiPriority="68"/>
+    <w:lsdException w:name="Medium Grid 3 Accent 2" w:uiPriority="69"/>
+    <w:lsdException w:name="Dark List Accent 2" w:uiPriority="70"/>
+    <w:lsdException w:name="Colorful Shading Accent 2" w:uiPriority="71"/>
+    <w:lsdException w:name="Colorful List Accent 2" w:uiPriority="72"/>
+    <w:lsdException w:name="Colorful Grid Accent 2" w:uiPriority="73"/>
+    <w:lsdException w:name="Light Shading Accent 3" w:uiPriority="60"/>
+    <w:lsdException w:name="Light List Accent 3" w:uiPriority="61"/>
+    <w:lsdException w:name="Light Grid Accent 3" w:uiPriority="62"/>
+    <w:lsdException w:name="Medium Shading 1 Accent 3" w:uiPriority="63"/>
+    <w:lsdException w:name="Medium Shading 2 Accent 3" w:uiPriority="64"/>
+    <w:lsdException w:name="Medium List 1 Accent 3" w:uiPriority="65"/>
+    <w:lsdException w:name="Medium List 2 Accent 3" w:uiPriority="66"/>
+    <w:lsdException w:name="Medium Grid 1 Accent 3" w:uiPriority="67"/>
+    <w:lsdException w:name="Medium Grid 2 Accent 3" w:uiPriority="68"/>
+    <w:lsdException w:name="Medium Grid 3 Accent 3" w:uiPriority="69"/>
+    <w:lsdException w:name="Dark List Accent 3" w:uiPriority="70"/>
+    <w:lsdException w:name="Colorful Shading Accent 3" w:uiPriority="71"/>
+    <w:lsdException w:name="Colorful List Accent 3" w:uiPriority="72"/>
+    <w:lsdException w:name="Colorful Grid Accent 3" w:uiPriority="73"/>
+    <w:lsdException w:name="Light Shading Accent 4" w:uiPriority="60"/>
+    <w:lsdException w:name="Light List Accent 4" w:uiPriority="61"/>
+    <w:lsdException w:name="Light Grid Accent 4" w:uiPriority="62"/>
+    <w:lsdException w:name="Medium Shading 1 Accent 4" w:uiPriority="63"/>
+    <w:lsdException w:name="Medium Shading 2 Accent 4" w:uiPriority="64"/>
+    <w:lsdException w:name="Medium List 1 Accent 4" w:uiPriority="65"/>
+    <w:lsdException w:name="Medium List 2 Accent 4" w:uiPriority="66"/>
+    <w:lsdException w:name="Medium Grid 1 Accent 4" w:uiPriority="67"/>
+    <w:lsdException w:name="Medium Grid 2 Accent 4" w:uiPriority="68"/>
+    <w:lsdException w:name="Medium Grid 3 Accent 4" w:uiPriority="69"/>
+    <w:lsdException w:name="Dark List Accent 4" w:uiPriority="70"/>
+    <w:lsdException w:name="Colorful Shading Accent 4" w:uiPriority="71"/>
+    <w:lsdException w:name="Colorful List Accent 4" w:uiPriority="72"/>
+    <w:lsdException w:name="Colorful Grid Accent 4" w:uiPriority="73"/>
+    <w:lsdException w:name="Light Shading Accent 5" w:uiPriority="60"/>
+    <w:lsdException w:name="Light List Accent 5" w:uiPriority="61"/>
+    <w:lsdException w:name="Light Grid Accent 5" w:uiPriority="62"/>
+    <w:lsdException w:name="Medium Shading 1 Accent 5" w:uiPriority="63"/>
+    <w:lsdException w:name="Medium Shading 2 Accent 5" w:uiPriority="64"/>
+    <w:lsdException w:name="Medium List 1 Accent 5" w:uiPriority="65"/>
+    <w:lsdException w:name="Medium List 2 Accent 5" w:uiPriority="66"/>
+    <w:lsdException w:name="Medium Grid 1 Accent 5" w:uiPriority="67"/>
+    <w:lsdException w:name="Medium Grid 2 Accent 5" w:uiPriority="68"/>
+    <w:lsdException w:name="Medium Grid 3 Accent 5" w:uiPriority="69"/>
+    <w:lsdException w:name="Dark List Accent 5" w:uiPriority="70"/>
+    <w:lsdException w:name="Colorful Shading Accent 5" w:uiPriority="71"/>
+    <w:lsdException w:name="Colorful List Accent 5" w:uiPriority="72"/>
+    <w:lsdException w:name="Colorful Grid Accent 5" w:uiPriority="73"/>
+    <w:lsdException w:name="Light Shading Accent 6" w:uiPriority="60"/>
+    <w:lsdException w:name="Light List Accent 6" w:uiPriority="61"/>
+    <w:lsdException w:name="Light Grid Accent 6" w:uiPriority="62"/>
+    <w:lsdException w:name="Medium Shading 1 Accent 6" w:uiPriority="63"/>
+    <w:lsdException w:name="Medium Shading 2 Accent 6" w:uiPriority="64"/>
+    <w:lsdException w:name="Medium List 1 Accent 6" w:uiPriority="65"/>
+    <w:lsdException w:name="Medium List 2 Accent 6" w:uiPriority="66"/>
+    <w:lsdException w:name="Medium Grid 1 Accent 6" w:uiPriority="67"/>
+    <w:lsdException w:name="Medium Grid 2 Accent 6" w:uiPriority="68"/>
+    <w:lsdException w:name="Medium Grid 3 Accent 6" w:uiPriority="69"/>
+    <w:lsdException w:name="Dark List Accent 6" w:uiPriority="70"/>
+    <w:lsdException w:name="Colorful Shading Accent 6" w:uiPriority="71"/>
+    <w:lsdException w:name="Colorful List Accent 6" w:uiPriority="72"/>
+    <w:lsdException w:name="Colorful Grid Accent 6" w:uiPriority="73"/>
+    <w:lsdException w:name="Subtle Emphasis" w:uiPriority="19" w:qFormat="1"/>
+    <w:lsdException w:name="Intense Emphasis" w:uiPriority="21" w:qFormat="1"/>
+    <w:lsdException w:name="Subtle Reference" w:uiPriority="31" w:qFormat="1"/>
+    <w:lsdException w:name="Intense Reference" w:uiPriority="32" w:qFormat="1"/>
+    <w:lsdException w:name="Book Title" w:uiPriority="33" w:qFormat="1"/>
+    <w:lsdException w:name="Bibliography" w:semiHidden="1" w:uiPriority="37" w:unhideWhenUsed="1"/>
+    <w:lsdException w:name="TOC Heading" w:semiHidden="1" w:uiPriority="39" w:unhideWhenUsed="1" w:qFormat="1"/>
+    <w:lsdException w:name="Plain Table 1" w:uiPriority="41"/>
+    <w:lsdException w:name="Plain Table 2" w:uiPriority="42"/>
+    <w:lsdException w:name="Plain Table 3" w:uiPriority="43"/>
+    <w:lsdException w:name="Plain Table 4" w:uiPriority="44"/>
+    <w:lsdException w:name="Plain Table 5" w:uiPriority="45"/>
+    <w:lsdException w:name="Grid Table Light" w:uiPriority="40"/>
+    <w:lsdException w:name="Grid Table 1 Light" w:uiPriority="46"/>
+    <w:lsdException w:name="Grid Table 2" w:uiPriority="47"/>
+    <w:lsdException w:name="Grid Table 3" w:uiPriority="48"/>
+    <w:lsdException w:name="Grid Table 4" w:uiPriority="49"/>
+    <w:lsdException w:name="Grid Table 5 Dark" w:uiPriority="50"/>
+    <w:lsdException w:name="Grid Table 6 Colorful" w:uiPriority="51"/>
+    <w:lsdException w:name="Grid Table 7 Colorful" w:uiPriority="52"/>
+    <w:lsdException w:name="Grid Table 1 Light Accent 1" w:uiPriority="46"/>
+    <w:lsdException w:name="Grid Table 2 Accent 1" w:uiPriority="47"/>
+    <w:lsdException w:name="Grid Table 3 Accent 1" w:uiPriority="48"/>
+    <w:lsdException w:name="Grid Table 4 Accent 1" w:uiPriority="49"/>
+    <w:lsdException w:name="Grid Table 5 Dark Accent 1" w:uiPriority="50"/>
+    <w:lsdException w:name="Grid Table 6 Colorful Accent 1" w:uiPriority="51"/>
+    <w:lsdException w:name="Grid Table 7 Colorful Accent 1" w:uiPriority="52"/>
+    <w:lsdException w:name="Grid Table 1 Light Accent 2" w:uiPriority="46"/>
+    <w:lsdException w:name="Grid Table 2 Accent 2" w:uiPriority="47"/>
+    <w:lsdException w:name="Grid Table 3 Accent 2" w:uiPriority="48"/>
+    <w:lsdException w:name="Grid Table 4 Accent 2" w:uiPriority="49"/>
+    <w:lsdException w:name="Grid Table 5 Dark Accent 2" w:uiPriority="50"/>
+    <w:lsdException w:name="Grid Table 6 Colorful Accent 2" w:uiPriority="51"/>
+    <w:lsdException w:name="Grid Table 7 Colorful Accent 2" w:uiPriority="52"/>
+    <w:lsdException w:name="Grid Table 1 Light Accent 3" w:uiPriority="46"/>
+    <w:lsdException w:name="Grid Table 2 Accent 3" w:uiPriority="47"/>
+    <w:lsdException w:name="Grid Table 3 Accent 3" w:uiPriority="48"/>
+    <w:lsdException w:name="Grid Table 4 Accent 3" w:uiPriority="49"/>
+    <w:lsdException w:name="Grid Table 5 Dark Accent 3" w:uiPriority="50"/>
+    <w:lsdException w:name="Grid Table 6 Colorful Accent 3" w:uiPriority="51"/>
+    <w:lsdException w:name="Grid Table 7 Colorful Accent 3" w:uiPriority="52"/>
+    <w:lsdException w:name="Grid Table 1 Light Accent 4" w:uiPriority="46"/>
+    <w:lsdException w:name="Grid Table 2 Accent 4" w:uiPriority="47"/>
+    <w:lsdException w:name="Grid Table 3 Accent 4" w:uiPriority="48"/>
+    <w:lsdException w:name="Grid Table 4 Accent 4" w:uiPriority="49"/>
+    <w:lsdException w:name="Grid Table 5 Dark Accent 4" w:uiPriority="50"/>
+    <w:lsdException w:name="Grid Table 6 Colorful Accent 4" w:uiPriority="51"/>
+    <w:lsdException w:name="Grid Table 7 Colorful Accent 4" w:uiPriority="52"/>
+    <w:lsdException w:name="Grid Table 1 Light Accent 5" w:uiPriority="46"/>
+    <w:lsdException w:name="Grid Table 2 Accent 5" w:uiPriority="47"/>
+    <w:lsdException w:name="Grid Table 3 Accent 5" w:uiPriority="48"/>
+    <w:lsdException w:name="Grid Table 4 Accent 5" w:uiPriority="49"/>
+    <w:lsdException w:name="Grid Table 5 Dark Accent 5" w:uiPriority="50"/>
+    <w:lsdException w:name="Grid Table 6 Colorful Accent 5" w:uiPriority="51"/>
+    <w:lsdException w:name="Grid Table 7 Colorful Accent 5" w:uiPriority="52"/>
+    <w:lsdException w:name="Grid Table 1 Light Accent 6" w:uiPriority="46"/>
+    <w:lsdException w:name="Grid Table 2 Accent 6" w:uiPriority="47"/>
+    <w:lsdException w:name="Grid Table 3 Accent 6" w:uiPriority="48"/>
+    <w:lsdException w:name="Grid Table 4 Accent 6" w:uiPriority="49"/>
+    <w:lsdException w:name="Grid Table 5 Dark Accent 6" w:uiPriority="50"/>
+    <w:lsdException w:name="Grid Table 6 Colorful Accent 6" w:uiPriority="51"/>
+    <w:lsdException w:name="Grid Table 7 Colorful Accent 6" w:uiPriority="52"/>
+    <w:lsdException w:name="List Table 1 Light" w:uiPriority="46"/>
+    <w:lsdException w:name="List Table 2" w:uiPriority="47"/>
+    <w:lsdException w:name="List Table 3" w:uiPriority="48"/>
+    <w:lsdException w:name="List Table 4" w:uiPriority="49"/>
+    <w:lsdException w:name="List Table 5 Dark" w:uiPriority="50"/>
+    <w:lsdException w:name="List Table 6 Colorful" w:uiPriority="51"/>
+    <w:lsdException w:name="List Table 7 Colorful" w:uiPriority="52"/>
+    <w:lsdException w:name="List Table 1 Light Accent 1" w:uiPriority="46"/>
+    <w:lsdException w:name="List Table 2 Accent 1" w:uiPriority="47"/>
+    <w:lsdException w:name="List Table 3 Accent 1" w:uiPriority="48"/>
+    <w:lsdException w:name="List Table 4 Accent 1" w:uiPriority="49"/>
+    <w:lsdException w:name="List Table 5 Dark Accent 1" w:uiPriority="50"/>
+    <w:lsdException w:name="List Table 6 Colorful Accent 1" w:uiPriority="51"/>
+    <w:lsdException w:name="List Table 7 Colorful Accent 1" w:uiPriority="52"/>
+    <w:lsdException w:name="List Table 1 Light Accent 2" w:uiPriority="46"/>
+    <w:lsdException w:name="List Table 2 Accent 2" w:uiPriority="47"/>
+    <w:lsdException w:name="List Table 3 Accent 2" w:uiPriority="48"/>
+    <w:lsdException w:name="List Table 4 Accent 2" w:uiPriority="49"/>
+    <w:lsdException w:name="List Table 5 Dark Accent 2" w:uiPriority="50"/>
+    <w:lsdException w:name="List Table 6 Colorful Accent 2" w:uiPriority="51"/>
+    <w:lsdException w:name="List Table 7 Colorful Accent 2" w:uiPriority="52"/>
+    <w:lsdException w:name="List Table 1 Light Accent 3" w:uiPriority="46"/>
+    <w:lsdException w:name="List Table 2 Accent 3" w:uiPriority="47"/>
+    <w:lsdException w:name="List Table 3 Accent 3" w:uiPriority="48"/>
+    <w:lsdException w:name="List Table 4 Accent 3" w:uiPriority="49"/>
+    <w:lsdException w:name="List Table 5 Dark Accent 3" w:uiPriority="50"/>
+    <w:lsdException w:name="List Table 6 Colorful Accent 3" w:uiPriority="51"/>
+    <w:lsdException w:name="List Table 7 Colorful Accent 3" w:uiPriority="52"/>
+    <w:lsdException w:name="List Table 1 Light Accent 4" w:uiPriority="46"/>
+    <w:lsdException w:name="List Table 2 Accent 4" w:uiPriority="47"/>
+    <w:lsdException w:name="List Table 3 Accent 4" w:uiPriority="48"/>
+    <w:lsdException w:name="List Table 4 Accent 4" w:uiPriority="49"/>
+    <w:lsdException w:name="List Table 5 Dark Accent 4" w:uiPriority="50"/>
+    <w:lsdException w:name="List Table 6 Colorful Accent 4" w:uiPriority="51"/>
+    <w:lsdException w:name="List Table 7 Colorful Accent 4" w:uiPriority="52"/>
+    <w:lsdException w:name="List Table 1 Light Accent 5" w:uiPriority="46"/>
+    <w:lsdException w:name="List Table 2 Accent 5" w:uiPriority="47"/>
+    <w:lsdException w:name="List Table 3 Accent 5" w:uiPriority="48"/>
+    <w:lsdException w:name="List Table 4 Accent 5" w:uiPriority="49"/>
+    <w:lsdException w:name="List Table 5 Dark Accent 5" w:uiPriority="50"/>
+    <w:lsdException w:name="List Table 6 Colorful Accent 5" w:uiPriority="51"/>
+    <w:lsdException w:name="List Table 7 Colorful Accent 5" w:uiPriority="52"/>
+    <w:lsdException w:name="List Table 1 Light Accent 6" w:uiPriority="46"/>
+    <w:lsdException w:name="List Table 2 Accent 6" w:uiPriority="47"/>
+    <w:lsdException w:name="List Table 3 Accent 6" w:uiPriority="48"/>
+    <w:lsdException w:name="List Table 4 Accent 6" w:uiPriority="49"/>
+    <w:lsdException w:name="List Table 5 Dark Accent 6" w:uiPriority="50"/>
+    <w:lsdException w:name="List Table 6 Colorful Accent 6" w:uiPriority="51"/>
+    <w:lsdException w:name="List Table 7 Colorful Accent 6" w:uiPriority="52"/>
   </w:latentStyles>
   <w:style w:type="paragraph" w:default="1" w:styleId="Normal">
     <w:name w:val="Normal"/>
@@ -4143,484 +4472,6 @@
   <w:style w:type="table" w:customStyle="1" w:styleId="a">
     <w:basedOn w:val="TableNormal"/>
     <w:rsid w:val="00FD5C35"/>
-    <w:tblPr>
-      <w:tblStyleRowBandSize w:val="1"/>
-      <w:tblStyleColBandSize w:val="1"/>
-      <w:tblCellMar>
-        <w:top w:w="100" w:type="dxa"/>
-        <w:left w:w="100" w:type="dxa"/>
-        <w:bottom w:w="100" w:type="dxa"/>
-        <w:right w:w="100" w:type="dxa"/>
-      </w:tblCellMar>
-    </w:tblPr>
-  </w:style>
-  <w:style w:type="paragraph" w:styleId="Cabealho">
-    <w:name w:val="header"/>
-    <w:basedOn w:val="Normal"/>
-    <w:link w:val="CabealhoChar"/>
-    <w:uiPriority w:val="99"/>
-    <w:unhideWhenUsed/>
-    <w:rsid w:val="00A4245A"/>
-    <w:pPr>
-      <w:tabs>
-        <w:tab w:val="center" w:pos="4252"/>
-        <w:tab w:val="right" w:pos="8504"/>
-      </w:tabs>
-    </w:pPr>
-  </w:style>
-  <w:style w:type="character" w:customStyle="1" w:styleId="CabealhoChar">
-    <w:name w:val="Cabeçalho Char"/>
-    <w:basedOn w:val="Fontepargpadro"/>
-    <w:link w:val="Cabealho"/>
-    <w:uiPriority w:val="99"/>
-    <w:rsid w:val="00A4245A"/>
-  </w:style>
-  <w:style w:type="paragraph" w:styleId="Rodap">
-    <w:name w:val="footer"/>
-    <w:basedOn w:val="Normal"/>
-    <w:link w:val="RodapChar"/>
-    <w:uiPriority w:val="99"/>
-    <w:unhideWhenUsed/>
-    <w:rsid w:val="00A4245A"/>
-    <w:pPr>
-      <w:tabs>
-        <w:tab w:val="center" w:pos="4252"/>
-        <w:tab w:val="right" w:pos="8504"/>
-      </w:tabs>
-    </w:pPr>
-  </w:style>
-  <w:style w:type="character" w:customStyle="1" w:styleId="RodapChar">
-    <w:name w:val="Rodapé Char"/>
-    <w:basedOn w:val="Fontepargpadro"/>
-    <w:link w:val="Rodap"/>
-    <w:uiPriority w:val="99"/>
-    <w:rsid w:val="00A4245A"/>
-  </w:style>
-  <w:style w:type="character" w:customStyle="1" w:styleId="SubttuloChar">
-    <w:name w:val="Subtítulo Char"/>
-    <w:basedOn w:val="Fontepargpadro"/>
-    <w:link w:val="Subttulo"/>
-    <w:rsid w:val="00FF2637"/>
-    <w:rPr>
-      <w:color w:val="666666"/>
-      <w:sz w:val="30"/>
-      <w:szCs w:val="30"/>
-    </w:rPr>
-  </w:style>
-  <w:style w:type="character" w:customStyle="1" w:styleId="Ttulo4Char">
-    <w:name w:val="Título 4 Char"/>
-    <w:basedOn w:val="Fontepargpadro"/>
-    <w:link w:val="Ttulo4"/>
-    <w:uiPriority w:val="9"/>
-    <w:rsid w:val="00501ABD"/>
-    <w:rPr>
-      <w:color w:val="666666"/>
-      <w:sz w:val="24"/>
-      <w:szCs w:val="24"/>
-    </w:rPr>
-  </w:style>
-  <w:style w:type="character" w:customStyle="1" w:styleId="Ttulo5Char">
-    <w:name w:val="Título 5 Char"/>
-    <w:basedOn w:val="Fontepargpadro"/>
-    <w:link w:val="Ttulo5"/>
-    <w:uiPriority w:val="9"/>
-    <w:rsid w:val="00501ABD"/>
-    <w:rPr>
-      <w:color w:val="666666"/>
-    </w:rPr>
-  </w:style>
-  <w:style w:type="character" w:styleId="Forte">
-    <w:name w:val="Strong"/>
-    <w:basedOn w:val="Fontepargpadro"/>
-    <w:uiPriority w:val="22"/>
-    <w:qFormat/>
-    <w:rsid w:val="00501ABD"/>
-    <w:rPr>
-      <w:b/>
-      <w:bCs/>
-    </w:rPr>
-  </w:style>
-  <w:style w:type="paragraph" w:styleId="NormalWeb">
-    <w:name w:val="Normal (Web)"/>
-    <w:basedOn w:val="Normal"/>
-    <w:uiPriority w:val="99"/>
-    <w:semiHidden/>
-    <w:unhideWhenUsed/>
-    <w:rsid w:val="00501ABD"/>
-    <w:pPr>
-      <w:spacing w:before="100" w:beforeAutospacing="1" w:after="100" w:afterAutospacing="1"/>
-    </w:pPr>
-  </w:style>
-  <w:style w:type="character" w:styleId="Hyperlink">
-    <w:name w:val="Hyperlink"/>
-    <w:basedOn w:val="Fontepargpadro"/>
-    <w:uiPriority w:val="99"/>
-    <w:semiHidden/>
-    <w:unhideWhenUsed/>
-    <w:rsid w:val="00501ABD"/>
-    <w:rPr>
-      <w:color w:val="0000FF"/>
-      <w:u w:val="single"/>
-    </w:rPr>
-  </w:style>
-  <w:style w:type="character" w:customStyle="1" w:styleId="ctatext">
-    <w:name w:val="ctatext"/>
-    <w:basedOn w:val="Fontepargpadro"/>
-    <w:rsid w:val="00501ABD"/>
-  </w:style>
-  <w:style w:type="character" w:customStyle="1" w:styleId="posttitle">
-    <w:name w:val="posttitle"/>
-    <w:basedOn w:val="Fontepargpadro"/>
-    <w:rsid w:val="00501ABD"/>
-  </w:style>
-  <w:style w:type="paragraph" w:styleId="PargrafodaLista">
-    <w:name w:val="List Paragraph"/>
-    <w:basedOn w:val="Normal"/>
-    <w:uiPriority w:val="34"/>
-    <w:qFormat/>
-    <w:rsid w:val="005A0952"/>
-    <w:pPr>
-      <w:ind w:left="720"/>
-      <w:contextualSpacing/>
-    </w:pPr>
-  </w:style>
-</w:styles>
-</file>
-
-<file path=word/stylesWithEffects.xml><?xml version="1.0" encoding="utf-8"?>
-<w:styles xmlns:wpc="http://schemas.microsoft.com/office/word/2010/wordprocessingCanvas" xmlns:mc="http://schemas.openxmlformats.org/markup-compatibility/2006" xmlns:o="urn:schemas-microsoft-com:office:office" xmlns:r="http://schemas.openxmlformats.org/officeDocument/2006/relationships" xmlns:m="http://schemas.openxmlformats.org/officeDocument/2006/math" xmlns:v="urn:schemas-microsoft-com:vml" xmlns:wp14="http://schemas.microsoft.com/office/word/2010/wordprocessingDrawing" xmlns:wp="http://schemas.openxmlformats.org/drawingml/2006/wordprocessingDrawing" xmlns:w10="urn:schemas-microsoft-com:office:word" xmlns:w="http://schemas.openxmlformats.org/wordprocessingml/2006/main" xmlns:w14="http://schemas.microsoft.com/office/word/2010/wordml" xmlns:wpg="http://schemas.microsoft.com/office/word/2010/wordprocessingGroup" xmlns:wpi="http://schemas.microsoft.com/office/word/2010/wordprocessingInk" xmlns:wne="http://schemas.microsoft.com/office/word/2006/wordml" xmlns:wps="http://schemas.microsoft.com/office/word/2010/wordprocessingShape" mc:Ignorable="w14 wp14">
-  <w:docDefaults>
-    <w:rPrDefault>
-      <w:rPr>
-        <w:rFonts w:ascii="Arial" w:eastAsia="Arial" w:hAnsi="Arial" w:cs="Arial"/>
-        <w:sz w:val="22"/>
-        <w:szCs w:val="22"/>
-        <w:lang w:val="pt-BR" w:eastAsia="pt-BR" w:bidi="ar-SA"/>
-      </w:rPr>
-    </w:rPrDefault>
-    <w:pPrDefault>
-      <w:pPr>
-        <w:spacing w:line="276" w:lineRule="auto"/>
-      </w:pPr>
-    </w:pPrDefault>
-  </w:docDefaults>
-  <w:latentStyles w:defLockedState="0" w:defUIPriority="99" w:defSemiHidden="1" w:defUnhideWhenUsed="1" w:defQFormat="0" w:count="267">
-    <w:lsdException w:name="Normal" w:semiHidden="0" w:uiPriority="0" w:unhideWhenUsed="0" w:qFormat="1"/>
-    <w:lsdException w:name="heading 1" w:semiHidden="0" w:uiPriority="9" w:unhideWhenUsed="0" w:qFormat="1"/>
-    <w:lsdException w:name="heading 2" w:uiPriority="9" w:qFormat="1"/>
-    <w:lsdException w:name="heading 3" w:uiPriority="9" w:qFormat="1"/>
-    <w:lsdException w:name="heading 4" w:uiPriority="9" w:qFormat="1"/>
-    <w:lsdException w:name="heading 5" w:uiPriority="9" w:qFormat="1"/>
-    <w:lsdException w:name="heading 6" w:uiPriority="9" w:qFormat="1"/>
-    <w:lsdException w:name="heading 7" w:uiPriority="9" w:qFormat="1"/>
-    <w:lsdException w:name="heading 8" w:uiPriority="9" w:qFormat="1"/>
-    <w:lsdException w:name="heading 9" w:uiPriority="9" w:qFormat="1"/>
-    <w:lsdException w:name="toc 1" w:uiPriority="39"/>
-    <w:lsdException w:name="toc 2" w:uiPriority="39"/>
-    <w:lsdException w:name="toc 3" w:uiPriority="39"/>
-    <w:lsdException w:name="toc 4" w:uiPriority="39"/>
-    <w:lsdException w:name="toc 5" w:uiPriority="39"/>
-    <w:lsdException w:name="toc 6" w:uiPriority="39"/>
-    <w:lsdException w:name="toc 7" w:uiPriority="39"/>
-    <w:lsdException w:name="toc 8" w:uiPriority="39"/>
-    <w:lsdException w:name="toc 9" w:uiPriority="39"/>
-    <w:lsdException w:name="caption" w:uiPriority="35" w:qFormat="1"/>
-    <w:lsdException w:name="Title" w:semiHidden="0" w:uiPriority="10" w:unhideWhenUsed="0" w:qFormat="1"/>
-    <w:lsdException w:name="Default Paragraph Font" w:uiPriority="1"/>
-    <w:lsdException w:name="Subtitle" w:semiHidden="0" w:uiPriority="0" w:unhideWhenUsed="0" w:qFormat="1"/>
-    <w:lsdException w:name="Strong" w:semiHidden="0" w:uiPriority="22" w:unhideWhenUsed="0" w:qFormat="1"/>
-    <w:lsdException w:name="Emphasis" w:semiHidden="0" w:uiPriority="20" w:unhideWhenUsed="0" w:qFormat="1"/>
-    <w:lsdException w:name="Table Grid" w:semiHidden="0" w:uiPriority="59" w:unhideWhenUsed="0"/>
-    <w:lsdException w:name="Placeholder Text" w:unhideWhenUsed="0"/>
-    <w:lsdException w:name="No Spacing" w:semiHidden="0" w:uiPriority="1" w:unhideWhenUsed="0" w:qFormat="1"/>
-    <w:lsdException w:name="Light Shading" w:semiHidden="0" w:uiPriority="60" w:unhideWhenUsed="0"/>
-    <w:lsdException w:name="Light List" w:semiHidden="0" w:uiPriority="61" w:unhideWhenUsed="0"/>
-    <w:lsdException w:name="Light Grid" w:semiHidden="0" w:uiPriority="62" w:unhideWhenUsed="0"/>
-    <w:lsdException w:name="Medium Shading 1" w:semiHidden="0" w:uiPriority="63" w:unhideWhenUsed="0"/>
-    <w:lsdException w:name="Medium Shading 2" w:semiHidden="0" w:uiPriority="64" w:unhideWhenUsed="0"/>
-    <w:lsdException w:name="Medium List 1" w:semiHidden="0" w:uiPriority="65" w:unhideWhenUsed="0"/>
-    <w:lsdException w:name="Medium List 2" w:semiHidden="0" w:uiPriority="66" w:unhideWhenUsed="0"/>
-    <w:lsdException w:name="Medium Grid 1" w:semiHidden="0" w:uiPriority="67" w:unhideWhenUsed="0"/>
-    <w:lsdException w:name="Medium Grid 2" w:semiHidden="0" w:uiPriority="68" w:unhideWhenUsed="0"/>
-    <w:lsdException w:name="Medium Grid 3" w:semiHidden="0" w:uiPriority="69" w:unhideWhenUsed="0"/>
-    <w:lsdException w:name="Dark List" w:semiHidden="0" w:uiPriority="70" w:unhideWhenUsed="0"/>
-    <w:lsdException w:name="Colorful Shading" w:semiHidden="0" w:uiPriority="71" w:unhideWhenUsed="0"/>
-    <w:lsdException w:name="Colorful List" w:semiHidden="0" w:uiPriority="72" w:unhideWhenUsed="0"/>
-    <w:lsdException w:name="Colorful Grid" w:semiHidden="0" w:uiPriority="73" w:unhideWhenUsed="0"/>
-    <w:lsdException w:name="Light Shading Accent 1" w:semiHidden="0" w:uiPriority="60" w:unhideWhenUsed="0"/>
-    <w:lsdException w:name="Light List Accent 1" w:semiHidden="0" w:uiPriority="61" w:unhideWhenUsed="0"/>
-    <w:lsdException w:name="Light Grid Accent 1" w:semiHidden="0" w:uiPriority="62" w:unhideWhenUsed="0"/>
-    <w:lsdException w:name="Medium Shading 1 Accent 1" w:semiHidden="0" w:uiPriority="63" w:unhideWhenUsed="0"/>
-    <w:lsdException w:name="Medium Shading 2 Accent 1" w:semiHidden="0" w:uiPriority="64" w:unhideWhenUsed="0"/>
-    <w:lsdException w:name="Medium List 1 Accent 1" w:semiHidden="0" w:uiPriority="65" w:unhideWhenUsed="0"/>
-    <w:lsdException w:name="Revision" w:unhideWhenUsed="0"/>
-    <w:lsdException w:name="List Paragraph" w:semiHidden="0" w:uiPriority="34" w:unhideWhenUsed="0" w:qFormat="1"/>
-    <w:lsdException w:name="Quote" w:semiHidden="0" w:uiPriority="29" w:unhideWhenUsed="0" w:qFormat="1"/>
-    <w:lsdException w:name="Intense Quote" w:semiHidden="0" w:uiPriority="30" w:unhideWhenUsed="0" w:qFormat="1"/>
-    <w:lsdException w:name="Medium List 2 Accent 1" w:semiHidden="0" w:uiPriority="66" w:unhideWhenUsed="0"/>
-    <w:lsdException w:name="Medium Grid 1 Accent 1" w:semiHidden="0" w:uiPriority="67" w:unhideWhenUsed="0"/>
-    <w:lsdException w:name="Medium Grid 2 Accent 1" w:semiHidden="0" w:uiPriority="68" w:unhideWhenUsed="0"/>
-    <w:lsdException w:name="Medium Grid 3 Accent 1" w:semiHidden="0" w:uiPriority="69" w:unhideWhenUsed="0"/>
-    <w:lsdException w:name="Dark List Accent 1" w:semiHidden="0" w:uiPriority="70" w:unhideWhenUsed="0"/>
-    <w:lsdException w:name="Colorful Shading Accent 1" w:semiHidden="0" w:uiPriority="71" w:unhideWhenUsed="0"/>
-    <w:lsdException w:name="Colorful List Accent 1" w:semiHidden="0" w:uiPriority="72" w:unhideWhenUsed="0"/>
-    <w:lsdException w:name="Colorful Grid Accent 1" w:semiHidden="0" w:uiPriority="73" w:unhideWhenUsed="0"/>
-    <w:lsdException w:name="Light Shading Accent 2" w:semiHidden="0" w:uiPriority="60" w:unhideWhenUsed="0"/>
-    <w:lsdException w:name="Light List Accent 2" w:semiHidden="0" w:uiPriority="61" w:unhideWhenUsed="0"/>
-    <w:lsdException w:name="Light Grid Accent 2" w:semiHidden="0" w:uiPriority="62" w:unhideWhenUsed="0"/>
-    <w:lsdException w:name="Medium Shading 1 Accent 2" w:semiHidden="0" w:uiPriority="63" w:unhideWhenUsed="0"/>
-    <w:lsdException w:name="Medium Shading 2 Accent 2" w:semiHidden="0" w:uiPriority="64" w:unhideWhenUsed="0"/>
-    <w:lsdException w:name="Medium List 1 Accent 2" w:semiHidden="0" w:uiPriority="65" w:unhideWhenUsed="0"/>
-    <w:lsdException w:name="Medium List 2 Accent 2" w:semiHidden="0" w:uiPriority="66" w:unhideWhenUsed="0"/>
-    <w:lsdException w:name="Medium Grid 1 Accent 2" w:semiHidden="0" w:uiPriority="67" w:unhideWhenUsed="0"/>
-    <w:lsdException w:name="Medium Grid 2 Accent 2" w:semiHidden="0" w:uiPriority="68" w:unhideWhenUsed="0"/>
-    <w:lsdException w:name="Medium Grid 3 Accent 2" w:semiHidden="0" w:uiPriority="69" w:unhideWhenUsed="0"/>
-    <w:lsdException w:name="Dark List Accent 2" w:semiHidden="0" w:uiPriority="70" w:unhideWhenUsed="0"/>
-    <w:lsdException w:name="Colorful Shading Accent 2" w:semiHidden="0" w:uiPriority="71" w:unhideWhenUsed="0"/>
-    <w:lsdException w:name="Colorful List Accent 2" w:semiHidden="0" w:uiPriority="72" w:unhideWhenUsed="0"/>
-    <w:lsdException w:name="Colorful Grid Accent 2" w:semiHidden="0" w:uiPriority="73" w:unhideWhenUsed="0"/>
-    <w:lsdException w:name="Light Shading Accent 3" w:semiHidden="0" w:uiPriority="60" w:unhideWhenUsed="0"/>
-    <w:lsdException w:name="Light List Accent 3" w:semiHidden="0" w:uiPriority="61" w:unhideWhenUsed="0"/>
-    <w:lsdException w:name="Light Grid Accent 3" w:semiHidden="0" w:uiPriority="62" w:unhideWhenUsed="0"/>
-    <w:lsdException w:name="Medium Shading 1 Accent 3" w:semiHidden="0" w:uiPriority="63" w:unhideWhenUsed="0"/>
-    <w:lsdException w:name="Medium Shading 2 Accent 3" w:semiHidden="0" w:uiPriority="64" w:unhideWhenUsed="0"/>
-    <w:lsdException w:name="Medium List 1 Accent 3" w:semiHidden="0" w:uiPriority="65" w:unhideWhenUsed="0"/>
-    <w:lsdException w:name="Medium List 2 Accent 3" w:semiHidden="0" w:uiPriority="66" w:unhideWhenUsed="0"/>
-    <w:lsdException w:name="Medium Grid 1 Accent 3" w:semiHidden="0" w:uiPriority="67" w:unhideWhenUsed="0"/>
-    <w:lsdException w:name="Medium Grid 2 Accent 3" w:semiHidden="0" w:uiPriority="68" w:unhideWhenUsed="0"/>
-    <w:lsdException w:name="Medium Grid 3 Accent 3" w:semiHidden="0" w:uiPriority="69" w:unhideWhenUsed="0"/>
-    <w:lsdException w:name="Dark List Accent 3" w:semiHidden="0" w:uiPriority="70" w:unhideWhenUsed="0"/>
-    <w:lsdException w:name="Colorful Shading Accent 3" w:semiHidden="0" w:uiPriority="71" w:unhideWhenUsed="0"/>
-    <w:lsdException w:name="Colorful List Accent 3" w:semiHidden="0" w:uiPriority="72" w:unhideWhenUsed="0"/>
-    <w:lsdException w:name="Colorful Grid Accent 3" w:semiHidden="0" w:uiPriority="73" w:unhideWhenUsed="0"/>
-    <w:lsdException w:name="Light Shading Accent 4" w:semiHidden="0" w:uiPriority="60" w:unhideWhenUsed="0"/>
-    <w:lsdException w:name="Light List Accent 4" w:semiHidden="0" w:uiPriority="61" w:unhideWhenUsed="0"/>
-    <w:lsdException w:name="Light Grid Accent 4" w:semiHidden="0" w:uiPriority="62" w:unhideWhenUsed="0"/>
-    <w:lsdException w:name="Medium Shading 1 Accent 4" w:semiHidden="0" w:uiPriority="63" w:unhideWhenUsed="0"/>
-    <w:lsdException w:name="Medium Shading 2 Accent 4" w:semiHidden="0" w:uiPriority="64" w:unhideWhenUsed="0"/>
-    <w:lsdException w:name="Medium List 1 Accent 4" w:semiHidden="0" w:uiPriority="65" w:unhideWhenUsed="0"/>
-    <w:lsdException w:name="Medium List 2 Accent 4" w:semiHidden="0" w:uiPriority="66" w:unhideWhenUsed="0"/>
-    <w:lsdException w:name="Medium Grid 1 Accent 4" w:semiHidden="0" w:uiPriority="67" w:unhideWhenUsed="0"/>
-    <w:lsdException w:name="Medium Grid 2 Accent 4" w:semiHidden="0" w:uiPriority="68" w:unhideWhenUsed="0"/>
-    <w:lsdException w:name="Medium Grid 3 Accent 4" w:semiHidden="0" w:uiPriority="69" w:unhideWhenUsed="0"/>
-    <w:lsdException w:name="Dark List Accent 4" w:semiHidden="0" w:uiPriority="70" w:unhideWhenUsed="0"/>
-    <w:lsdException w:name="Colorful Shading Accent 4" w:semiHidden="0" w:uiPriority="71" w:unhideWhenUsed="0"/>
-    <w:lsdException w:name="Colorful List Accent 4" w:semiHidden="0" w:uiPriority="72" w:unhideWhenUsed="0"/>
-    <w:lsdException w:name="Colorful Grid Accent 4" w:semiHidden="0" w:uiPriority="73" w:unhideWhenUsed="0"/>
-    <w:lsdException w:name="Light Shading Accent 5" w:semiHidden="0" w:uiPriority="60" w:unhideWhenUsed="0"/>
-    <w:lsdException w:name="Light List Accent 5" w:semiHidden="0" w:uiPriority="61" w:unhideWhenUsed="0"/>
-    <w:lsdException w:name="Light Grid Accent 5" w:semiHidden="0" w:uiPriority="62" w:unhideWhenUsed="0"/>
-    <w:lsdException w:name="Medium Shading 1 Accent 5" w:semiHidden="0" w:uiPriority="63" w:unhideWhenUsed="0"/>
-    <w:lsdException w:name="Medium Shading 2 Accent 5" w:semiHidden="0" w:uiPriority="64" w:unhideWhenUsed="0"/>
-    <w:lsdException w:name="Medium List 1 Accent 5" w:semiHidden="0" w:uiPriority="65" w:unhideWhenUsed="0"/>
-    <w:lsdException w:name="Medium List 2 Accent 5" w:semiHidden="0" w:uiPriority="66" w:unhideWhenUsed="0"/>
-    <w:lsdException w:name="Medium Grid 1 Accent 5" w:semiHidden="0" w:uiPriority="67" w:unhideWhenUsed="0"/>
-    <w:lsdException w:name="Medium Grid 2 Accent 5" w:semiHidden="0" w:uiPriority="68" w:unhideWhenUsed="0"/>
-    <w:lsdException w:name="Medium Grid 3 Accent 5" w:semiHidden="0" w:uiPriority="69" w:unhideWhenUsed="0"/>
-    <w:lsdException w:name="Dark List Accent 5" w:semiHidden="0" w:uiPriority="70" w:unhideWhenUsed="0"/>
-    <w:lsdException w:name="Colorful Shading Accent 5" w:semiHidden="0" w:uiPriority="71" w:unhideWhenUsed="0"/>
-    <w:lsdException w:name="Colorful List Accent 5" w:semiHidden="0" w:uiPriority="72" w:unhideWhenUsed="0"/>
-    <w:lsdException w:name="Colorful Grid Accent 5" w:semiHidden="0" w:uiPriority="73" w:unhideWhenUsed="0"/>
-    <w:lsdException w:name="Light Shading Accent 6" w:semiHidden="0" w:uiPriority="60" w:unhideWhenUsed="0"/>
-    <w:lsdException w:name="Light List Accent 6" w:semiHidden="0" w:uiPriority="61" w:unhideWhenUsed="0"/>
-    <w:lsdException w:name="Light Grid Accent 6" w:semiHidden="0" w:uiPriority="62" w:unhideWhenUsed="0"/>
-    <w:lsdException w:name="Medium Shading 1 Accent 6" w:semiHidden="0" w:uiPriority="63" w:unhideWhenUsed="0"/>
-    <w:lsdException w:name="Medium Shading 2 Accent 6" w:semiHidden="0" w:uiPriority="64" w:unhideWhenUsed="0"/>
-    <w:lsdException w:name="Medium List 1 Accent 6" w:semiHidden="0" w:uiPriority="65" w:unhideWhenUsed="0"/>
-    <w:lsdException w:name="Medium List 2 Accent 6" w:semiHidden="0" w:uiPriority="66" w:unhideWhenUsed="0"/>
-    <w:lsdException w:name="Medium Grid 1 Accent 6" w:semiHidden="0" w:uiPriority="67" w:unhideWhenUsed="0"/>
-    <w:lsdException w:name="Medium Grid 2 Accent 6" w:semiHidden="0" w:uiPriority="68" w:unhideWhenUsed="0"/>
-    <w:lsdException w:name="Medium Grid 3 Accent 6" w:semiHidden="0" w:uiPriority="69" w:unhideWhenUsed="0"/>
-    <w:lsdException w:name="Dark List Accent 6" w:semiHidden="0" w:uiPriority="70" w:unhideWhenUsed="0"/>
-    <w:lsdException w:name="Colorful Shading Accent 6" w:semiHidden="0" w:uiPriority="71" w:unhideWhenUsed="0"/>
-    <w:lsdException w:name="Colorful List Accent 6" w:semiHidden="0" w:uiPriority="72" w:unhideWhenUsed="0"/>
-    <w:lsdException w:name="Colorful Grid Accent 6" w:semiHidden="0" w:uiPriority="73" w:unhideWhenUsed="0"/>
-    <w:lsdException w:name="Subtle Emphasis" w:semiHidden="0" w:uiPriority="19" w:unhideWhenUsed="0" w:qFormat="1"/>
-    <w:lsdException w:name="Intense Emphasis" w:semiHidden="0" w:uiPriority="21" w:unhideWhenUsed="0" w:qFormat="1"/>
-    <w:lsdException w:name="Subtle Reference" w:semiHidden="0" w:uiPriority="31" w:unhideWhenUsed="0" w:qFormat="1"/>
-    <w:lsdException w:name="Intense Reference" w:semiHidden="0" w:uiPriority="32" w:unhideWhenUsed="0" w:qFormat="1"/>
-    <w:lsdException w:name="Book Title" w:semiHidden="0" w:uiPriority="33" w:unhideWhenUsed="0" w:qFormat="1"/>
-    <w:lsdException w:name="Bibliography" w:uiPriority="37"/>
-    <w:lsdException w:name="TOC Heading" w:uiPriority="39" w:qFormat="1"/>
-  </w:latentStyles>
-  <w:style w:type="paragraph" w:default="1" w:styleId="Normal">
-    <w:name w:val="Normal"/>
-    <w:qFormat/>
-    <w:rsid w:val="00501ABD"/>
-    <w:pPr>
-      <w:spacing w:line="240" w:lineRule="auto"/>
-    </w:pPr>
-    <w:rPr>
-      <w:rFonts w:ascii="Times New Roman" w:eastAsia="Times New Roman" w:hAnsi="Times New Roman" w:cs="Times New Roman"/>
-      <w:sz w:val="24"/>
-      <w:szCs w:val="24"/>
-    </w:rPr>
-  </w:style>
-  <w:style w:type="paragraph" w:styleId="Ttulo1">
-    <w:name w:val="heading 1"/>
-    <w:basedOn w:val="Normal"/>
-    <w:next w:val="Normal"/>
-    <w:pPr>
-      <w:keepNext/>
-      <w:keepLines/>
-      <w:spacing w:before="400" w:after="120"/>
-      <w:outlineLvl w:val="0"/>
-    </w:pPr>
-    <w:rPr>
-      <w:sz w:val="40"/>
-      <w:szCs w:val="40"/>
-    </w:rPr>
-  </w:style>
-  <w:style w:type="paragraph" w:styleId="Ttulo2">
-    <w:name w:val="heading 2"/>
-    <w:basedOn w:val="Normal"/>
-    <w:next w:val="Normal"/>
-    <w:pPr>
-      <w:keepNext/>
-      <w:keepLines/>
-      <w:spacing w:before="360" w:after="120"/>
-      <w:outlineLvl w:val="1"/>
-    </w:pPr>
-    <w:rPr>
-      <w:sz w:val="32"/>
-      <w:szCs w:val="32"/>
-    </w:rPr>
-  </w:style>
-  <w:style w:type="paragraph" w:styleId="Ttulo3">
-    <w:name w:val="heading 3"/>
-    <w:basedOn w:val="Normal"/>
-    <w:next w:val="Normal"/>
-    <w:pPr>
-      <w:keepNext/>
-      <w:keepLines/>
-      <w:spacing w:before="320" w:after="80"/>
-      <w:outlineLvl w:val="2"/>
-    </w:pPr>
-    <w:rPr>
-      <w:color w:val="434343"/>
-      <w:sz w:val="28"/>
-      <w:szCs w:val="28"/>
-    </w:rPr>
-  </w:style>
-  <w:style w:type="paragraph" w:styleId="Ttulo4">
-    <w:name w:val="heading 4"/>
-    <w:basedOn w:val="Normal"/>
-    <w:next w:val="Normal"/>
-    <w:link w:val="Ttulo4Char"/>
-    <w:uiPriority w:val="9"/>
-    <w:qFormat/>
-    <w:pPr>
-      <w:keepNext/>
-      <w:keepLines/>
-      <w:spacing w:before="280" w:after="80"/>
-      <w:outlineLvl w:val="3"/>
-    </w:pPr>
-    <w:rPr>
-      <w:color w:val="666666"/>
-    </w:rPr>
-  </w:style>
-  <w:style w:type="paragraph" w:styleId="Ttulo5">
-    <w:name w:val="heading 5"/>
-    <w:basedOn w:val="Normal"/>
-    <w:next w:val="Normal"/>
-    <w:link w:val="Ttulo5Char"/>
-    <w:uiPriority w:val="9"/>
-    <w:qFormat/>
-    <w:pPr>
-      <w:keepNext/>
-      <w:keepLines/>
-      <w:spacing w:before="240" w:after="80"/>
-      <w:outlineLvl w:val="4"/>
-    </w:pPr>
-    <w:rPr>
-      <w:color w:val="666666"/>
-    </w:rPr>
-  </w:style>
-  <w:style w:type="paragraph" w:styleId="Ttulo6">
-    <w:name w:val="heading 6"/>
-    <w:basedOn w:val="Normal"/>
-    <w:next w:val="Normal"/>
-    <w:pPr>
-      <w:keepNext/>
-      <w:keepLines/>
-      <w:spacing w:before="240" w:after="80"/>
-      <w:outlineLvl w:val="5"/>
-    </w:pPr>
-    <w:rPr>
-      <w:i/>
-      <w:color w:val="666666"/>
-    </w:rPr>
-  </w:style>
-  <w:style w:type="character" w:default="1" w:styleId="Fontepargpadro">
-    <w:name w:val="Default Paragraph Font"/>
-    <w:uiPriority w:val="1"/>
-    <w:semiHidden/>
-    <w:unhideWhenUsed/>
-  </w:style>
-  <w:style w:type="table" w:default="1" w:styleId="Tabelanormal">
-    <w:name w:val="Normal Table"/>
-    <w:uiPriority w:val="99"/>
-    <w:semiHidden/>
-    <w:unhideWhenUsed/>
-    <w:tblPr>
-      <w:tblInd w:w="0" w:type="dxa"/>
-      <w:tblCellMar>
-        <w:top w:w="0" w:type="dxa"/>
-        <w:left w:w="108" w:type="dxa"/>
-        <w:bottom w:w="0" w:type="dxa"/>
-        <w:right w:w="108" w:type="dxa"/>
-      </w:tblCellMar>
-    </w:tblPr>
-  </w:style>
-  <w:style w:type="numbering" w:default="1" w:styleId="Semlista">
-    <w:name w:val="No List"/>
-    <w:uiPriority w:val="99"/>
-    <w:semiHidden/>
-    <w:unhideWhenUsed/>
-  </w:style>
-  <w:style w:type="table" w:customStyle="1" w:styleId="TableNormal">
-    <w:name w:val="Table Normal"/>
-    <w:tblPr>
-      <w:tblCellMar>
-        <w:top w:w="0" w:type="dxa"/>
-        <w:left w:w="0" w:type="dxa"/>
-        <w:bottom w:w="0" w:type="dxa"/>
-        <w:right w:w="0" w:type="dxa"/>
-      </w:tblCellMar>
-    </w:tblPr>
-  </w:style>
-  <w:style w:type="paragraph" w:styleId="Ttulo">
-    <w:name w:val="Title"/>
-    <w:basedOn w:val="Normal"/>
-    <w:next w:val="Normal"/>
-    <w:pPr>
-      <w:keepNext/>
-      <w:keepLines/>
-      <w:spacing w:after="60"/>
-    </w:pPr>
-    <w:rPr>
-      <w:sz w:val="52"/>
-      <w:szCs w:val="52"/>
-    </w:rPr>
-  </w:style>
-  <w:style w:type="paragraph" w:styleId="Subttulo">
-    <w:name w:val="Subtitle"/>
-    <w:basedOn w:val="Normal"/>
-    <w:next w:val="Normal"/>
-    <w:link w:val="SubttuloChar"/>
-    <w:pPr>
-      <w:keepNext/>
-      <w:keepLines/>
-      <w:spacing w:after="320"/>
-    </w:pPr>
-    <w:rPr>
-      <w:color w:val="666666"/>
-      <w:sz w:val="30"/>
-      <w:szCs w:val="30"/>
-    </w:rPr>
-  </w:style>
-  <w:style w:type="table" w:customStyle="1" w:styleId="a">
-    <w:basedOn w:val="TableNormal"/>
     <w:tblPr>
       <w:tblStyleRowBandSize w:val="1"/>
       <w:tblStyleColBandSize w:val="1"/>

</xml_diff>